<commit_message>
Added certificate to the project report
</commit_message>
<xml_diff>
--- a/Docs/Final_Project_Report.docx
+++ b/Docs/Final_Project_Report.docx
@@ -755,15 +755,936 @@
         <w:rPr>
           <w:rStyle w:val="eop"/>
           <w:rFonts w:ascii="Trebuchet MS" w:hAnsi="Trebuchet MS"/>
-          <w:b/>
-          <w:bCs/>
           <w:color w:val="000000"/>
-          <w:sz w:val="52"/>
-          <w:szCs w:val="52"/>
-          <w:u w:val="single"/>
+          <w:sz w:val="28"/>
+          <w:szCs w:val="28"/>
           <w:shd w:val="clear" w:color="auto" w:fill="FFFFFF"/>
         </w:rPr>
       </w:pPr>
+    </w:p>
+    <w:p>
+      <w:pPr>
+        <w:jc w:val="center"/>
+        <w:rPr>
+          <w:rStyle w:val="eop"/>
+          <w:rFonts w:ascii="Trebuchet MS" w:hAnsi="Trebuchet MS"/>
+          <w:color w:val="000000"/>
+          <w:sz w:val="28"/>
+          <w:szCs w:val="28"/>
+          <w:shd w:val="clear" w:color="auto" w:fill="FFFFFF"/>
+        </w:rPr>
+      </w:pPr>
+    </w:p>
+    <w:p>
+      <w:pPr>
+        <w:jc w:val="center"/>
+        <w:rPr>
+          <w:rStyle w:val="eop"/>
+          <w:rFonts w:ascii="Times New Roman" w:hAnsi="Times New Roman" w:cs="Times New Roman"/>
+          <w:color w:val="000000"/>
+          <w:sz w:val="36"/>
+          <w:szCs w:val="36"/>
+          <w:shd w:val="clear" w:color="auto" w:fill="FFFFFF"/>
+        </w:rPr>
+      </w:pPr>
+      <w:r>
+        <w:rPr>
+          <w:rStyle w:val="normaltextrun"/>
+          <w:rFonts w:ascii="Times New Roman" w:hAnsi="Times New Roman" w:cs="Times New Roman"/>
+          <w:color w:val="000000"/>
+          <w:sz w:val="36"/>
+          <w:szCs w:val="36"/>
+          <w:shd w:val="clear" w:color="auto" w:fill="FFFFFF"/>
+        </w:rPr>
+        <w:lastRenderedPageBreak/>
+        <w:t>Department of Computer Science &amp; Engineering</w:t>
+      </w:r>
+    </w:p>
+    <w:p>
+      <w:pPr>
+        <w:rPr>
+          <w:lang w:val="en-US"/>
+        </w:rPr>
+      </w:pPr>
+    </w:p>
+    <w:p>
+      <w:pPr>
+        <w:jc w:val="center"/>
+        <w:rPr>
+          <w:rStyle w:val="eop"/>
+          <w:color w:val="000000"/>
+          <w:sz w:val="32"/>
+          <w:szCs w:val="32"/>
+          <w:shd w:val="clear" w:color="auto" w:fill="FFFFFF"/>
+        </w:rPr>
+      </w:pPr>
+      <w:r>
+        <w:rPr>
+          <w:rStyle w:val="normaltextrun"/>
+          <w:rFonts w:ascii="Times New Roman" w:hAnsi="Times New Roman" w:cs="Times New Roman"/>
+          <w:color w:val="000000"/>
+          <w:sz w:val="32"/>
+          <w:szCs w:val="32"/>
+          <w:shd w:val="clear" w:color="auto" w:fill="FFFFFF"/>
+        </w:rPr>
+        <w:t>BONAFIDE CERTIFICATE</w:t>
+      </w:r>
+      <w:r>
+        <w:rPr>
+          <w:rStyle w:val="eop"/>
+          <w:rFonts w:ascii="Times New Roman" w:hAnsi="Times New Roman" w:cs="Times New Roman"/>
+          <w:color w:val="000000"/>
+          <w:sz w:val="32"/>
+          <w:szCs w:val="32"/>
+          <w:shd w:val="clear" w:color="auto" w:fill="FFFFFF"/>
+        </w:rPr>
+        <w:t> </w:t>
+      </w:r>
+    </w:p>
+    <w:p>
+      <w:pPr>
+        <w:jc w:val="center"/>
+        <w:rPr>
+          <w:rStyle w:val="eop"/>
+          <w:rFonts w:ascii="Times New Roman" w:hAnsi="Times New Roman" w:cs="Times New Roman"/>
+          <w:color w:val="000000"/>
+          <w:sz w:val="32"/>
+          <w:szCs w:val="32"/>
+          <w:shd w:val="clear" w:color="auto" w:fill="FFFFFF"/>
+        </w:rPr>
+      </w:pPr>
+    </w:p>
+    <w:p>
+      <w:pPr>
+        <w:jc w:val="center"/>
+        <w:rPr>
+          <w:rStyle w:val="eop"/>
+          <w:rFonts w:ascii="Times New Roman" w:hAnsi="Times New Roman" w:cs="Times New Roman"/>
+          <w:color w:val="000000"/>
+          <w:sz w:val="32"/>
+          <w:szCs w:val="32"/>
+          <w:shd w:val="clear" w:color="auto" w:fill="FFFFFF"/>
+        </w:rPr>
+      </w:pPr>
+    </w:p>
+    <w:p>
+      <w:pPr>
+        <w:pStyle w:val="paragraph"/>
+        <w:spacing w:before="0" w:beforeAutospacing="0" w:after="0" w:afterAutospacing="0"/>
+        <w:ind w:left="90"/>
+        <w:textAlignment w:val="baseline"/>
+        <w:rPr>
+          <w:rStyle w:val="normaltextrun"/>
+          <w:sz w:val="28"/>
+          <w:szCs w:val="28"/>
+        </w:rPr>
+      </w:pPr>
+      <w:r>
+        <w:rPr>
+          <w:rStyle w:val="normaltextrun"/>
+          <w:sz w:val="28"/>
+          <w:szCs w:val="28"/>
+        </w:rPr>
+        <w:t>Certified</w:t>
+      </w:r>
+      <w:r>
+        <w:rPr>
+          <w:rStyle w:val="tabchar"/>
+          <w:sz w:val="28"/>
+          <w:szCs w:val="28"/>
+        </w:rPr>
+        <w:tab/>
+      </w:r>
+      <w:r>
+        <w:rPr>
+          <w:rStyle w:val="normaltextrun"/>
+          <w:sz w:val="28"/>
+          <w:szCs w:val="28"/>
+        </w:rPr>
+        <w:t>that</w:t>
+      </w:r>
+      <w:r>
+        <w:rPr>
+          <w:rStyle w:val="tabchar"/>
+          <w:sz w:val="28"/>
+          <w:szCs w:val="28"/>
+        </w:rPr>
+        <w:tab/>
+      </w:r>
+      <w:r>
+        <w:rPr>
+          <w:rStyle w:val="normaltextrun"/>
+          <w:sz w:val="28"/>
+          <w:szCs w:val="28"/>
+        </w:rPr>
+        <w:t>this</w:t>
+      </w:r>
+      <w:r>
+        <w:rPr>
+          <w:rStyle w:val="tabchar"/>
+          <w:sz w:val="28"/>
+          <w:szCs w:val="28"/>
+        </w:rPr>
+        <w:tab/>
+      </w:r>
+      <w:r>
+        <w:rPr>
+          <w:rStyle w:val="normaltextrun"/>
+          <w:sz w:val="28"/>
+          <w:szCs w:val="28"/>
+        </w:rPr>
+        <w:t>project</w:t>
+      </w:r>
+      <w:r>
+        <w:rPr>
+          <w:rStyle w:val="tabchar"/>
+          <w:sz w:val="28"/>
+          <w:szCs w:val="28"/>
+        </w:rPr>
+        <w:t xml:space="preserve">     </w:t>
+      </w:r>
+      <w:r>
+        <w:rPr>
+          <w:rStyle w:val="normaltextrun"/>
+          <w:sz w:val="28"/>
+          <w:szCs w:val="28"/>
+        </w:rPr>
+        <w:t>report</w:t>
+      </w:r>
+      <w:r>
+        <w:rPr>
+          <w:rStyle w:val="tabchar"/>
+          <w:sz w:val="28"/>
+          <w:szCs w:val="28"/>
+        </w:rPr>
+        <w:tab/>
+      </w:r>
+      <w:r>
+        <w:rPr>
+          <w:rStyle w:val="normaltextrun"/>
+          <w:sz w:val="28"/>
+          <w:szCs w:val="28"/>
+        </w:rPr>
+        <w:t xml:space="preserve">“MAC Address Analyser” </w:t>
+      </w:r>
+    </w:p>
+    <w:p>
+      <w:pPr>
+        <w:pStyle w:val="paragraph"/>
+        <w:spacing w:before="0" w:beforeAutospacing="0" w:after="0" w:afterAutospacing="0"/>
+        <w:ind w:left="90"/>
+        <w:textAlignment w:val="baseline"/>
+        <w:rPr>
+          <w:rStyle w:val="normaltextrun"/>
+          <w:sz w:val="28"/>
+          <w:szCs w:val="28"/>
+        </w:rPr>
+      </w:pPr>
+    </w:p>
+    <w:p>
+      <w:pPr>
+        <w:pStyle w:val="paragraph"/>
+        <w:spacing w:before="0" w:beforeAutospacing="0" w:after="0" w:afterAutospacing="0"/>
+        <w:ind w:left="90"/>
+        <w:textAlignment w:val="baseline"/>
+        <w:rPr>
+          <w:rStyle w:val="normaltextrun"/>
+          <w:sz w:val="28"/>
+          <w:szCs w:val="28"/>
+        </w:rPr>
+      </w:pPr>
+      <w:r>
+        <w:rPr>
+          <w:rStyle w:val="normaltextrun"/>
+          <w:sz w:val="28"/>
+          <w:szCs w:val="28"/>
+        </w:rPr>
+        <w:t>is the </w:t>
+      </w:r>
+      <w:proofErr w:type="spellStart"/>
+      <w:r>
+        <w:rPr>
+          <w:rStyle w:val="normaltextrun"/>
+          <w:sz w:val="28"/>
+          <w:szCs w:val="28"/>
+        </w:rPr>
+        <w:t>bonafide</w:t>
+      </w:r>
+      <w:proofErr w:type="spellEnd"/>
+      <w:r>
+        <w:rPr>
+          <w:rStyle w:val="normaltextrun"/>
+          <w:sz w:val="28"/>
+          <w:szCs w:val="28"/>
+        </w:rPr>
+        <w:t xml:space="preserve"> work of “Arun </w:t>
+      </w:r>
+      <w:proofErr w:type="spellStart"/>
+      <w:r>
+        <w:rPr>
+          <w:rStyle w:val="normaltextrun"/>
+          <w:sz w:val="28"/>
+          <w:szCs w:val="28"/>
+        </w:rPr>
+        <w:t>Adiga</w:t>
+      </w:r>
+      <w:proofErr w:type="spellEnd"/>
+      <w:r>
+        <w:rPr>
+          <w:rStyle w:val="normaltextrun"/>
+          <w:sz w:val="28"/>
+          <w:szCs w:val="28"/>
+        </w:rPr>
+        <w:t xml:space="preserve"> and </w:t>
+      </w:r>
+      <w:proofErr w:type="spellStart"/>
+      <w:r>
+        <w:rPr>
+          <w:rStyle w:val="normaltextrun"/>
+          <w:sz w:val="28"/>
+          <w:szCs w:val="28"/>
+        </w:rPr>
+        <w:t>Gagan</w:t>
+      </w:r>
+      <w:proofErr w:type="spellEnd"/>
+      <w:r>
+        <w:rPr>
+          <w:rStyle w:val="normaltextrun"/>
+          <w:sz w:val="28"/>
+          <w:szCs w:val="28"/>
+        </w:rPr>
+        <w:t xml:space="preserve"> S Shenoy” who carried </w:t>
+      </w:r>
+    </w:p>
+    <w:p>
+      <w:pPr>
+        <w:pStyle w:val="paragraph"/>
+        <w:spacing w:before="0" w:beforeAutospacing="0" w:after="0" w:afterAutospacing="0"/>
+        <w:ind w:left="90"/>
+        <w:textAlignment w:val="baseline"/>
+        <w:rPr>
+          <w:rStyle w:val="normaltextrun"/>
+          <w:sz w:val="28"/>
+          <w:szCs w:val="28"/>
+        </w:rPr>
+      </w:pPr>
+    </w:p>
+    <w:p>
+      <w:pPr>
+        <w:pStyle w:val="paragraph"/>
+        <w:spacing w:before="0" w:beforeAutospacing="0" w:after="0" w:afterAutospacing="0"/>
+        <w:ind w:left="90"/>
+        <w:textAlignment w:val="baseline"/>
+        <w:rPr>
+          <w:sz w:val="18"/>
+          <w:szCs w:val="18"/>
+        </w:rPr>
+      </w:pPr>
+      <w:r>
+        <w:rPr>
+          <w:rStyle w:val="normaltextrun"/>
+          <w:sz w:val="28"/>
+          <w:szCs w:val="28"/>
+        </w:rPr>
+        <w:t>out the mini project work under my</w:t>
+      </w:r>
+      <w:r>
+        <w:rPr>
+          <w:rStyle w:val="eop"/>
+          <w:sz w:val="28"/>
+          <w:szCs w:val="28"/>
+        </w:rPr>
+        <w:t> </w:t>
+      </w:r>
+      <w:r>
+        <w:rPr>
+          <w:rStyle w:val="normaltextrun"/>
+          <w:sz w:val="28"/>
+          <w:szCs w:val="28"/>
+        </w:rPr>
+        <w:t>supervision.</w:t>
+      </w:r>
+      <w:r>
+        <w:rPr>
+          <w:rStyle w:val="eop"/>
+          <w:sz w:val="28"/>
+          <w:szCs w:val="28"/>
+        </w:rPr>
+        <w:t> </w:t>
+      </w:r>
+    </w:p>
+    <w:p>
+      <w:pPr>
+        <w:jc w:val="center"/>
+        <w:rPr>
+          <w:rStyle w:val="eop"/>
+          <w:rFonts w:ascii="Times New Roman" w:hAnsi="Times New Roman" w:cs="Times New Roman"/>
+          <w:color w:val="000000"/>
+          <w:sz w:val="32"/>
+          <w:szCs w:val="32"/>
+          <w:shd w:val="clear" w:color="auto" w:fill="FFFFFF"/>
+        </w:rPr>
+      </w:pPr>
+    </w:p>
+    <w:p>
+      <w:pPr>
+        <w:jc w:val="center"/>
+        <w:rPr>
+          <w:rStyle w:val="eop"/>
+          <w:rFonts w:ascii="Times New Roman" w:hAnsi="Times New Roman" w:cs="Times New Roman"/>
+          <w:color w:val="000000"/>
+          <w:sz w:val="32"/>
+          <w:szCs w:val="32"/>
+          <w:shd w:val="clear" w:color="auto" w:fill="FFFFFF"/>
+        </w:rPr>
+      </w:pPr>
+    </w:p>
+    <w:p>
+      <w:pPr>
+        <w:jc w:val="center"/>
+        <w:rPr>
+          <w:rStyle w:val="eop"/>
+          <w:rFonts w:ascii="Times New Roman" w:hAnsi="Times New Roman" w:cs="Times New Roman"/>
+          <w:color w:val="000000"/>
+          <w:sz w:val="32"/>
+          <w:szCs w:val="32"/>
+          <w:shd w:val="clear" w:color="auto" w:fill="FFFFFF"/>
+        </w:rPr>
+      </w:pPr>
+    </w:p>
+    <w:p>
+      <w:pPr>
+        <w:rPr>
+          <w:rStyle w:val="eop"/>
+          <w:rFonts w:ascii="Times New Roman" w:hAnsi="Times New Roman" w:cs="Times New Roman"/>
+          <w:color w:val="000000"/>
+          <w:sz w:val="32"/>
+          <w:szCs w:val="32"/>
+          <w:shd w:val="clear" w:color="auto" w:fill="FFFFFF"/>
+        </w:rPr>
+      </w:pPr>
+      <w:r>
+        <w:rPr>
+          <w:rStyle w:val="eop"/>
+          <w:rFonts w:ascii="Times New Roman" w:hAnsi="Times New Roman" w:cs="Times New Roman"/>
+          <w:color w:val="000000"/>
+          <w:sz w:val="32"/>
+          <w:szCs w:val="32"/>
+          <w:shd w:val="clear" w:color="auto" w:fill="FFFFFF"/>
+        </w:rPr>
+        <w:t>______________________</w:t>
+      </w:r>
+      <w:r>
+        <w:rPr>
+          <w:rStyle w:val="eop"/>
+          <w:rFonts w:ascii="Times New Roman" w:hAnsi="Times New Roman" w:cs="Times New Roman"/>
+          <w:color w:val="000000"/>
+          <w:sz w:val="32"/>
+          <w:szCs w:val="32"/>
+          <w:shd w:val="clear" w:color="auto" w:fill="FFFFFF"/>
+        </w:rPr>
+        <w:tab/>
+      </w:r>
+      <w:r>
+        <w:rPr>
+          <w:rStyle w:val="eop"/>
+          <w:rFonts w:ascii="Times New Roman" w:hAnsi="Times New Roman" w:cs="Times New Roman"/>
+          <w:color w:val="000000"/>
+          <w:sz w:val="32"/>
+          <w:szCs w:val="32"/>
+          <w:shd w:val="clear" w:color="auto" w:fill="FFFFFF"/>
+        </w:rPr>
+        <w:tab/>
+        <w:t xml:space="preserve">  </w:t>
+      </w:r>
+      <w:r>
+        <w:rPr>
+          <w:rStyle w:val="eop"/>
+          <w:rFonts w:ascii="Times New Roman" w:hAnsi="Times New Roman" w:cs="Times New Roman"/>
+          <w:color w:val="000000"/>
+          <w:sz w:val="32"/>
+          <w:szCs w:val="32"/>
+          <w:shd w:val="clear" w:color="auto" w:fill="FFFFFF"/>
+        </w:rPr>
+        <w:tab/>
+        <w:t xml:space="preserve">  ___________________</w:t>
+      </w:r>
+    </w:p>
+    <w:p>
+      <w:pPr>
+        <w:rPr>
+          <w:rStyle w:val="normaltextrun"/>
+        </w:rPr>
+      </w:pPr>
+      <w:r>
+        <w:rPr>
+          <w:rFonts w:ascii="Times New Roman" w:hAnsi="Times New Roman" w:cs="Times New Roman"/>
+          <w:lang w:val="en-US"/>
+        </w:rPr>
+        <w:t>(</w:t>
+      </w:r>
+      <w:r>
+        <w:rPr>
+          <w:rStyle w:val="normaltextrun"/>
+          <w:rFonts w:ascii="Times New Roman" w:hAnsi="Times New Roman" w:cs="Times New Roman"/>
+          <w:color w:val="000000"/>
+          <w:bdr w:val="none" w:sz="0" w:space="0" w:color="auto" w:frame="1"/>
+        </w:rPr>
+        <w:t>Signature of the HOD with date)</w:t>
+      </w:r>
+      <w:r>
+        <w:rPr>
+          <w:rStyle w:val="normaltextrun"/>
+          <w:rFonts w:ascii="Times New Roman" w:hAnsi="Times New Roman" w:cs="Times New Roman"/>
+          <w:color w:val="000000"/>
+          <w:sz w:val="26"/>
+          <w:szCs w:val="26"/>
+          <w:bdr w:val="none" w:sz="0" w:space="0" w:color="auto" w:frame="1"/>
+        </w:rPr>
+        <w:tab/>
+      </w:r>
+      <w:r>
+        <w:rPr>
+          <w:rStyle w:val="normaltextrun"/>
+          <w:rFonts w:ascii="Times New Roman" w:hAnsi="Times New Roman" w:cs="Times New Roman"/>
+          <w:color w:val="000000"/>
+          <w:sz w:val="26"/>
+          <w:szCs w:val="26"/>
+          <w:bdr w:val="none" w:sz="0" w:space="0" w:color="auto" w:frame="1"/>
+        </w:rPr>
+        <w:tab/>
+      </w:r>
+      <w:r>
+        <w:rPr>
+          <w:rStyle w:val="normaltextrun"/>
+          <w:rFonts w:ascii="Times New Roman" w:hAnsi="Times New Roman" w:cs="Times New Roman"/>
+          <w:color w:val="000000"/>
+          <w:sz w:val="26"/>
+          <w:szCs w:val="26"/>
+          <w:bdr w:val="none" w:sz="0" w:space="0" w:color="auto" w:frame="1"/>
+        </w:rPr>
+        <w:tab/>
+      </w:r>
+      <w:r>
+        <w:rPr>
+          <w:rStyle w:val="normaltextrun"/>
+          <w:rFonts w:ascii="Times New Roman" w:hAnsi="Times New Roman" w:cs="Times New Roman"/>
+          <w:color w:val="000000"/>
+          <w:bdr w:val="none" w:sz="0" w:space="0" w:color="auto" w:frame="1"/>
+        </w:rPr>
+        <w:t>(</w:t>
+      </w:r>
+      <w:r>
+        <w:rPr>
+          <w:rStyle w:val="normaltextrun"/>
+          <w:rFonts w:ascii="Times New Roman" w:hAnsi="Times New Roman" w:cs="Times New Roman"/>
+          <w:color w:val="000000"/>
+          <w:shd w:val="clear" w:color="auto" w:fill="FFFFFF"/>
+        </w:rPr>
+        <w:t>Signature of the Supervisor with date)</w:t>
+      </w:r>
+    </w:p>
+    <w:p>
+      <w:pPr>
+        <w:rPr>
+          <w:rStyle w:val="normaltextrun"/>
+          <w:rFonts w:ascii="Times New Roman" w:hAnsi="Times New Roman" w:cs="Times New Roman"/>
+          <w:color w:val="000000"/>
+          <w:shd w:val="clear" w:color="auto" w:fill="FFFFFF"/>
+        </w:rPr>
+      </w:pPr>
+    </w:p>
+    <w:p>
+      <w:pPr>
+        <w:rPr>
+          <w:rStyle w:val="normaltextrun"/>
+          <w:rFonts w:ascii="Times New Roman" w:hAnsi="Times New Roman" w:cs="Times New Roman"/>
+          <w:color w:val="000000"/>
+          <w:shd w:val="clear" w:color="auto" w:fill="FFFFFF"/>
+        </w:rPr>
+      </w:pPr>
+    </w:p>
+    <w:p>
+      <w:pPr>
+        <w:rPr>
+          <w:rStyle w:val="normaltextrun"/>
+          <w:rFonts w:ascii="Times New Roman" w:hAnsi="Times New Roman" w:cs="Times New Roman"/>
+          <w:color w:val="000000"/>
+          <w:shd w:val="clear" w:color="auto" w:fill="FFFFFF"/>
+        </w:rPr>
+      </w:pPr>
+      <w:r>
+        <w:rPr>
+          <w:rStyle w:val="normaltextrun"/>
+          <w:rFonts w:ascii="Times New Roman" w:hAnsi="Times New Roman" w:cs="Times New Roman"/>
+          <w:color w:val="000000"/>
+          <w:shd w:val="clear" w:color="auto" w:fill="FFFFFF"/>
+        </w:rPr>
+        <w:t>_______________________________</w:t>
+      </w:r>
+      <w:r>
+        <w:rPr>
+          <w:rStyle w:val="normaltextrun"/>
+          <w:rFonts w:ascii="Times New Roman" w:hAnsi="Times New Roman" w:cs="Times New Roman"/>
+          <w:color w:val="000000"/>
+          <w:shd w:val="clear" w:color="auto" w:fill="FFFFFF"/>
+        </w:rPr>
+        <w:tab/>
+      </w:r>
+      <w:r>
+        <w:rPr>
+          <w:rStyle w:val="normaltextrun"/>
+          <w:rFonts w:ascii="Times New Roman" w:hAnsi="Times New Roman" w:cs="Times New Roman"/>
+          <w:color w:val="000000"/>
+          <w:shd w:val="clear" w:color="auto" w:fill="FFFFFF"/>
+        </w:rPr>
+        <w:tab/>
+      </w:r>
+      <w:r>
+        <w:rPr>
+          <w:rStyle w:val="normaltextrun"/>
+          <w:rFonts w:ascii="Times New Roman" w:hAnsi="Times New Roman" w:cs="Times New Roman"/>
+          <w:color w:val="000000"/>
+          <w:shd w:val="clear" w:color="auto" w:fill="FFFFFF"/>
+        </w:rPr>
+        <w:tab/>
+        <w:t xml:space="preserve">  ______________________________</w:t>
+      </w:r>
+    </w:p>
+    <w:p>
+      <w:pPr>
+        <w:ind w:firstLine="720"/>
+        <w:rPr>
+          <w:rStyle w:val="normaltextrun"/>
+          <w:rFonts w:ascii="Times New Roman" w:hAnsi="Times New Roman" w:cs="Times New Roman"/>
+          <w:color w:val="000000"/>
+          <w:bdr w:val="none" w:sz="0" w:space="0" w:color="auto" w:frame="1"/>
+        </w:rPr>
+      </w:pPr>
+      <w:r>
+        <w:rPr>
+          <w:rFonts w:ascii="Times New Roman" w:hAnsi="Times New Roman" w:cs="Times New Roman"/>
+          <w:lang w:val="en-US"/>
+        </w:rPr>
+        <w:t>(</w:t>
+      </w:r>
+      <w:r>
+        <w:rPr>
+          <w:rStyle w:val="normaltextrun"/>
+          <w:rFonts w:ascii="Times New Roman" w:hAnsi="Times New Roman" w:cs="Times New Roman"/>
+          <w:color w:val="000000"/>
+          <w:bdr w:val="none" w:sz="0" w:space="0" w:color="auto" w:frame="1"/>
+        </w:rPr>
+        <w:t>Name of the HOD)</w:t>
+      </w:r>
+      <w:r>
+        <w:rPr>
+          <w:rStyle w:val="normaltextrun"/>
+          <w:rFonts w:ascii="Times New Roman" w:hAnsi="Times New Roman" w:cs="Times New Roman"/>
+          <w:color w:val="000000"/>
+          <w:bdr w:val="none" w:sz="0" w:space="0" w:color="auto" w:frame="1"/>
+        </w:rPr>
+        <w:tab/>
+      </w:r>
+      <w:r>
+        <w:rPr>
+          <w:rStyle w:val="normaltextrun"/>
+          <w:rFonts w:ascii="Times New Roman" w:hAnsi="Times New Roman" w:cs="Times New Roman"/>
+          <w:color w:val="000000"/>
+          <w:bdr w:val="none" w:sz="0" w:space="0" w:color="auto" w:frame="1"/>
+        </w:rPr>
+        <w:tab/>
+      </w:r>
+      <w:r>
+        <w:rPr>
+          <w:rStyle w:val="normaltextrun"/>
+          <w:rFonts w:ascii="Times New Roman" w:hAnsi="Times New Roman" w:cs="Times New Roman"/>
+          <w:color w:val="000000"/>
+          <w:bdr w:val="none" w:sz="0" w:space="0" w:color="auto" w:frame="1"/>
+        </w:rPr>
+        <w:tab/>
+      </w:r>
+      <w:r>
+        <w:rPr>
+          <w:rStyle w:val="normaltextrun"/>
+          <w:rFonts w:ascii="Times New Roman" w:hAnsi="Times New Roman" w:cs="Times New Roman"/>
+          <w:color w:val="000000"/>
+          <w:bdr w:val="none" w:sz="0" w:space="0" w:color="auto" w:frame="1"/>
+        </w:rPr>
+        <w:tab/>
+      </w:r>
+      <w:r>
+        <w:rPr>
+          <w:rStyle w:val="normaltextrun"/>
+          <w:rFonts w:ascii="Times New Roman" w:hAnsi="Times New Roman" w:cs="Times New Roman"/>
+          <w:color w:val="000000"/>
+          <w:bdr w:val="none" w:sz="0" w:space="0" w:color="auto" w:frame="1"/>
+        </w:rPr>
+        <w:tab/>
+        <w:t>(Name of the Supervisor)</w:t>
+      </w:r>
+    </w:p>
+    <w:p>
+      <w:pPr>
+        <w:ind w:firstLine="720"/>
+        <w:rPr>
+          <w:rStyle w:val="normaltextrun"/>
+          <w:rFonts w:ascii="Times New Roman" w:hAnsi="Times New Roman" w:cs="Times New Roman"/>
+          <w:color w:val="000000"/>
+          <w:bdr w:val="none" w:sz="0" w:space="0" w:color="auto" w:frame="1"/>
+        </w:rPr>
+      </w:pPr>
+    </w:p>
+    <w:p>
+      <w:pPr>
+        <w:ind w:firstLine="720"/>
+        <w:rPr>
+          <w:rStyle w:val="normaltextrun"/>
+          <w:rFonts w:ascii="Times New Roman" w:hAnsi="Times New Roman" w:cs="Times New Roman"/>
+          <w:color w:val="000000"/>
+          <w:sz w:val="26"/>
+          <w:szCs w:val="26"/>
+          <w:bdr w:val="none" w:sz="0" w:space="0" w:color="auto" w:frame="1"/>
+        </w:rPr>
+      </w:pPr>
+    </w:p>
+    <w:p>
+      <w:pPr>
+        <w:ind w:firstLine="720"/>
+        <w:rPr>
+          <w:rStyle w:val="normaltextrun"/>
+          <w:rFonts w:ascii="Times New Roman" w:hAnsi="Times New Roman" w:cs="Times New Roman"/>
+          <w:color w:val="000000"/>
+          <w:sz w:val="26"/>
+          <w:szCs w:val="26"/>
+          <w:bdr w:val="none" w:sz="0" w:space="0" w:color="auto" w:frame="1"/>
+        </w:rPr>
+      </w:pPr>
+      <w:r>
+        <w:rPr>
+          <w:rStyle w:val="normaltextrun"/>
+          <w:rFonts w:ascii="Times New Roman" w:hAnsi="Times New Roman" w:cs="Times New Roman"/>
+          <w:color w:val="000000"/>
+          <w:sz w:val="26"/>
+          <w:szCs w:val="26"/>
+          <w:bdr w:val="none" w:sz="0" w:space="0" w:color="auto" w:frame="1"/>
+        </w:rPr>
+        <w:t>Professor and Head</w:t>
+      </w:r>
+      <w:r>
+        <w:rPr>
+          <w:rStyle w:val="normaltextrun"/>
+          <w:rFonts w:ascii="Times New Roman" w:hAnsi="Times New Roman" w:cs="Times New Roman"/>
+          <w:color w:val="000000"/>
+          <w:sz w:val="26"/>
+          <w:szCs w:val="26"/>
+          <w:bdr w:val="none" w:sz="0" w:space="0" w:color="auto" w:frame="1"/>
+        </w:rPr>
+        <w:tab/>
+      </w:r>
+      <w:r>
+        <w:rPr>
+          <w:rStyle w:val="normaltextrun"/>
+          <w:rFonts w:ascii="Times New Roman" w:hAnsi="Times New Roman" w:cs="Times New Roman"/>
+          <w:color w:val="000000"/>
+          <w:sz w:val="26"/>
+          <w:szCs w:val="26"/>
+          <w:bdr w:val="none" w:sz="0" w:space="0" w:color="auto" w:frame="1"/>
+        </w:rPr>
+        <w:tab/>
+      </w:r>
+      <w:r>
+        <w:rPr>
+          <w:rStyle w:val="normaltextrun"/>
+          <w:rFonts w:ascii="Times New Roman" w:hAnsi="Times New Roman" w:cs="Times New Roman"/>
+          <w:color w:val="000000"/>
+          <w:sz w:val="26"/>
+          <w:szCs w:val="26"/>
+          <w:bdr w:val="none" w:sz="0" w:space="0" w:color="auto" w:frame="1"/>
+        </w:rPr>
+        <w:tab/>
+      </w:r>
+      <w:r>
+        <w:rPr>
+          <w:rStyle w:val="normaltextrun"/>
+          <w:rFonts w:ascii="Times New Roman" w:hAnsi="Times New Roman" w:cs="Times New Roman"/>
+          <w:color w:val="000000"/>
+          <w:sz w:val="26"/>
+          <w:szCs w:val="26"/>
+          <w:bdr w:val="none" w:sz="0" w:space="0" w:color="auto" w:frame="1"/>
+        </w:rPr>
+        <w:tab/>
+      </w:r>
+    </w:p>
+    <w:p>
+      <w:pPr>
+        <w:ind w:firstLine="720"/>
+        <w:rPr>
+          <w:rStyle w:val="normaltextrun"/>
+          <w:rFonts w:ascii="Times New Roman" w:hAnsi="Times New Roman" w:cs="Times New Roman"/>
+          <w:color w:val="000000"/>
+          <w:sz w:val="26"/>
+          <w:szCs w:val="26"/>
+          <w:bdr w:val="none" w:sz="0" w:space="0" w:color="auto" w:frame="1"/>
+        </w:rPr>
+      </w:pPr>
+    </w:p>
+    <w:p>
+      <w:pPr>
+        <w:ind w:firstLine="720"/>
+        <w:rPr>
+          <w:rStyle w:val="normaltextrun"/>
+          <w:rFonts w:ascii="Times New Roman" w:hAnsi="Times New Roman" w:cs="Times New Roman"/>
+          <w:color w:val="000000"/>
+          <w:sz w:val="28"/>
+          <w:szCs w:val="28"/>
+          <w:bdr w:val="none" w:sz="0" w:space="0" w:color="auto" w:frame="1"/>
+        </w:rPr>
+      </w:pPr>
+      <w:r>
+        <w:rPr>
+          <w:rStyle w:val="normaltextrun"/>
+          <w:rFonts w:ascii="Times New Roman" w:hAnsi="Times New Roman" w:cs="Times New Roman"/>
+          <w:color w:val="000000"/>
+          <w:sz w:val="28"/>
+          <w:szCs w:val="28"/>
+          <w:bdr w:val="none" w:sz="0" w:space="0" w:color="auto" w:frame="1"/>
+        </w:rPr>
+        <w:t>Submitted to the Viva voce Examination held on</w:t>
+      </w:r>
+    </w:p>
+    <w:p>
+      <w:pPr>
+        <w:ind w:firstLine="720"/>
+        <w:rPr>
+          <w:rStyle w:val="normaltextrun"/>
+          <w:rFonts w:ascii="Times New Roman" w:hAnsi="Times New Roman" w:cs="Times New Roman"/>
+          <w:color w:val="000000"/>
+          <w:sz w:val="28"/>
+          <w:szCs w:val="28"/>
+          <w:bdr w:val="none" w:sz="0" w:space="0" w:color="auto" w:frame="1"/>
+        </w:rPr>
+      </w:pPr>
+      <w:r>
+        <w:rPr>
+          <w:rStyle w:val="normaltextrun"/>
+          <w:rFonts w:ascii="Times New Roman" w:hAnsi="Times New Roman" w:cs="Times New Roman"/>
+          <w:color w:val="000000"/>
+          <w:sz w:val="28"/>
+          <w:szCs w:val="28"/>
+          <w:bdr w:val="none" w:sz="0" w:space="0" w:color="auto" w:frame="1"/>
+        </w:rPr>
+        <w:t>______________.</w:t>
+      </w:r>
+    </w:p>
+    <w:p>
+      <w:pPr>
+        <w:ind w:firstLine="720"/>
+        <w:rPr>
+          <w:rStyle w:val="normaltextrun"/>
+          <w:rFonts w:ascii="Times New Roman" w:hAnsi="Times New Roman" w:cs="Times New Roman"/>
+          <w:color w:val="000000"/>
+          <w:sz w:val="28"/>
+          <w:szCs w:val="28"/>
+          <w:bdr w:val="none" w:sz="0" w:space="0" w:color="auto" w:frame="1"/>
+        </w:rPr>
+      </w:pPr>
+    </w:p>
+    <w:p>
+      <w:pPr>
+        <w:ind w:firstLine="720"/>
+        <w:rPr>
+          <w:rStyle w:val="normaltextrun"/>
+          <w:rFonts w:ascii="Times New Roman" w:hAnsi="Times New Roman" w:cs="Times New Roman"/>
+          <w:color w:val="000000"/>
+          <w:sz w:val="28"/>
+          <w:szCs w:val="28"/>
+          <w:bdr w:val="none" w:sz="0" w:space="0" w:color="auto" w:frame="1"/>
+        </w:rPr>
+      </w:pPr>
+    </w:p>
+    <w:p>
+      <w:pPr>
+        <w:ind w:firstLine="720"/>
+        <w:rPr>
+          <w:rStyle w:val="normaltextrun"/>
+          <w:rFonts w:ascii="Times New Roman" w:hAnsi="Times New Roman" w:cs="Times New Roman"/>
+          <w:color w:val="000000"/>
+          <w:sz w:val="28"/>
+          <w:szCs w:val="28"/>
+          <w:bdr w:val="none" w:sz="0" w:space="0" w:color="auto" w:frame="1"/>
+        </w:rPr>
+      </w:pPr>
+    </w:p>
+    <w:p>
+      <w:pPr>
+        <w:ind w:firstLine="720"/>
+        <w:rPr>
+          <w:rStyle w:val="normaltextrun"/>
+          <w:rFonts w:ascii="Times New Roman" w:hAnsi="Times New Roman" w:cs="Times New Roman"/>
+          <w:color w:val="000000"/>
+          <w:sz w:val="28"/>
+          <w:szCs w:val="28"/>
+          <w:bdr w:val="none" w:sz="0" w:space="0" w:color="auto" w:frame="1"/>
+        </w:rPr>
+      </w:pPr>
+    </w:p>
+    <w:p>
+      <w:pPr>
+        <w:rPr>
+          <w:rStyle w:val="eop"/>
+          <w:sz w:val="16"/>
+          <w:szCs w:val="16"/>
+          <w:lang w:val="en-US"/>
+        </w:rPr>
+      </w:pPr>
+      <w:r>
+        <w:rPr>
+          <w:rStyle w:val="normaltextrun"/>
+          <w:rFonts w:ascii="Times New Roman" w:hAnsi="Times New Roman" w:cs="Times New Roman"/>
+          <w:color w:val="000000"/>
+          <w:sz w:val="24"/>
+          <w:szCs w:val="24"/>
+          <w:shd w:val="clear" w:color="auto" w:fill="FFFFFF"/>
+        </w:rPr>
+        <w:t>EXAMINER 1                                                                          </w:t>
+      </w:r>
+      <w:r>
+        <w:rPr>
+          <w:rStyle w:val="normaltextrun"/>
+          <w:rFonts w:ascii="Times New Roman" w:hAnsi="Times New Roman" w:cs="Times New Roman"/>
+          <w:color w:val="000000"/>
+          <w:sz w:val="24"/>
+          <w:szCs w:val="24"/>
+          <w:shd w:val="clear" w:color="auto" w:fill="FFFFFF"/>
+        </w:rPr>
+        <w:tab/>
+      </w:r>
+      <w:proofErr w:type="gramStart"/>
+      <w:r>
+        <w:rPr>
+          <w:rStyle w:val="normaltextrun"/>
+          <w:rFonts w:ascii="Times New Roman" w:hAnsi="Times New Roman" w:cs="Times New Roman"/>
+          <w:color w:val="000000"/>
+          <w:sz w:val="24"/>
+          <w:szCs w:val="24"/>
+          <w:shd w:val="clear" w:color="auto" w:fill="FFFFFF"/>
+        </w:rPr>
+        <w:tab/>
+        <w:t>  EXAMINER</w:t>
+      </w:r>
+      <w:proofErr w:type="gramEnd"/>
+      <w:r>
+        <w:rPr>
+          <w:rStyle w:val="normaltextrun"/>
+          <w:rFonts w:ascii="Times New Roman" w:hAnsi="Times New Roman" w:cs="Times New Roman"/>
+          <w:color w:val="000000"/>
+          <w:sz w:val="24"/>
+          <w:szCs w:val="24"/>
+          <w:shd w:val="clear" w:color="auto" w:fill="FFFFFF"/>
+        </w:rPr>
+        <w:t xml:space="preserve"> 2</w:t>
+      </w:r>
     </w:p>
     <w:p>
       <w:pPr>
@@ -3017,55 +3938,6 @@
     <w:p>
       <w:pPr>
         <w:spacing w:before="100" w:beforeAutospacing="1" w:after="100" w:afterAutospacing="1" w:line="240" w:lineRule="auto"/>
-        <w:jc w:val="center"/>
-        <w:rPr>
-          <w:rFonts w:ascii="Trebuchet MS" w:eastAsia="Times New Roman" w:hAnsi="Trebuchet MS" w:cs="Times New Roman"/>
-          <w:sz w:val="28"/>
-          <w:szCs w:val="28"/>
-          <w:lang w:eastAsia="en-IN"/>
-        </w:rPr>
-      </w:pPr>
-    </w:p>
-    <w:p>
-      <w:pPr>
-        <w:spacing w:before="100" w:beforeAutospacing="1" w:after="100" w:afterAutospacing="1" w:line="240" w:lineRule="auto"/>
-        <w:jc w:val="center"/>
-        <w:rPr>
-          <w:rFonts w:ascii="Trebuchet MS" w:eastAsia="Times New Roman" w:hAnsi="Trebuchet MS" w:cs="Times New Roman"/>
-          <w:sz w:val="28"/>
-          <w:szCs w:val="28"/>
-          <w:lang w:eastAsia="en-IN"/>
-        </w:rPr>
-      </w:pPr>
-    </w:p>
-    <w:p>
-      <w:pPr>
-        <w:spacing w:before="100" w:beforeAutospacing="1" w:after="100" w:afterAutospacing="1" w:line="240" w:lineRule="auto"/>
-        <w:jc w:val="center"/>
-        <w:rPr>
-          <w:rFonts w:ascii="Trebuchet MS" w:eastAsia="Times New Roman" w:hAnsi="Trebuchet MS" w:cs="Times New Roman"/>
-          <w:sz w:val="28"/>
-          <w:szCs w:val="28"/>
-          <w:lang w:eastAsia="en-IN"/>
-        </w:rPr>
-      </w:pPr>
-    </w:p>
-    <w:p>
-      <w:pPr>
-        <w:spacing w:before="100" w:beforeAutospacing="1" w:after="100" w:afterAutospacing="1" w:line="240" w:lineRule="auto"/>
-        <w:jc w:val="center"/>
-        <w:rPr>
-          <w:rFonts w:ascii="Trebuchet MS" w:eastAsia="Times New Roman" w:hAnsi="Trebuchet MS" w:cs="Times New Roman"/>
-          <w:sz w:val="28"/>
-          <w:szCs w:val="28"/>
-          <w:lang w:eastAsia="en-IN"/>
-        </w:rPr>
-      </w:pPr>
-    </w:p>
-    <w:p>
-      <w:pPr>
-        <w:spacing w:before="100" w:beforeAutospacing="1" w:after="100" w:afterAutospacing="1" w:line="240" w:lineRule="auto"/>
-        <w:jc w:val="center"/>
         <w:rPr>
           <w:rFonts w:ascii="Trebuchet MS" w:eastAsia="Times New Roman" w:hAnsi="Trebuchet MS" w:cs="Times New Roman"/>
           <w:sz w:val="28"/>
@@ -3098,6 +3970,7 @@
           <w:u w:val="single"/>
           <w:lang w:eastAsia="en-IN"/>
         </w:rPr>
+        <w:lastRenderedPageBreak/>
         <w:t>Introduction</w:t>
       </w:r>
     </w:p>
@@ -3260,17 +4133,7 @@
           <w:szCs w:val="28"/>
           <w:lang w:eastAsia="en-IN"/>
         </w:rPr>
-        <w:t xml:space="preserve"> ). This form is also commonly used for EUI-64. Another convention used by networking equipment uses three groups </w:t>
-      </w:r>
-      <w:r>
-        <w:rPr>
-          <w:rFonts w:ascii="Trebuchet MS" w:eastAsia="Times New Roman" w:hAnsi="Trebuchet MS" w:cs="Times New Roman"/>
-          <w:sz w:val="28"/>
-          <w:szCs w:val="28"/>
-          <w:lang w:eastAsia="en-IN"/>
-        </w:rPr>
-        <w:lastRenderedPageBreak/>
-        <w:t>of four hexadecimal digits separated by dots (.) (e.g.</w:t>
+        <w:t xml:space="preserve"> ). This form is also commonly used for EUI-64. Another convention used by networking equipment uses three groups of four hexadecimal digits separated by dots (.) (e.g.</w:t>
       </w:r>
       <w:r>
         <w:rPr>
@@ -3393,7 +4256,17 @@
           <w:szCs w:val="28"/>
           <w:lang w:eastAsia="en-IN"/>
         </w:rPr>
-        <w:t xml:space="preserve">OUIs are purchased from the Institute of Electrical and Electronics Engineers (IEEE) Registration Authority by the assignee (IEEE term for the vendor, manufacturer, or other organization). Only assignment from MA-L registry assigns new OUI. They are used to uniquely identify a particular piece of equipment through derived identifiers such as MAC addresses, Subnetwork Access Protocol </w:t>
+        <w:t xml:space="preserve">OUIs are purchased from the Institute of Electrical and Electronics Engineers (IEEE) Registration Authority by the assignee (IEEE term for </w:t>
+      </w:r>
+      <w:r>
+        <w:rPr>
+          <w:rFonts w:ascii="Trebuchet MS" w:eastAsia="Times New Roman" w:hAnsi="Trebuchet MS" w:cs="Times New Roman"/>
+          <w:sz w:val="28"/>
+          <w:szCs w:val="28"/>
+          <w:lang w:eastAsia="en-IN"/>
+        </w:rPr>
+        <w:lastRenderedPageBreak/>
+        <w:t xml:space="preserve">the vendor, manufacturer, or other organization). Only assignment from MA-L registry assigns new OUI. They are used to uniquely identify a particular piece of equipment through derived identifiers such as MAC addresses, Subnetwork Access Protocol </w:t>
       </w:r>
       <w:proofErr w:type="spellStart"/>
       <w:r>
@@ -3724,72 +4597,6 @@
         </w:rPr>
         <w:t xml:space="preserve"> name and the genuineness of the mac address.</w:t>
       </w:r>
-    </w:p>
-    <w:p>
-      <w:pPr>
-        <w:spacing w:before="100" w:beforeAutospacing="1" w:after="100" w:afterAutospacing="1" w:line="240" w:lineRule="auto"/>
-        <w:rPr>
-          <w:rFonts w:ascii="Trebuchet MS" w:eastAsia="Times New Roman" w:hAnsi="Trebuchet MS" w:cs="Times New Roman"/>
-          <w:sz w:val="28"/>
-          <w:szCs w:val="28"/>
-          <w:lang w:eastAsia="en-IN"/>
-        </w:rPr>
-      </w:pPr>
-    </w:p>
-    <w:p>
-      <w:pPr>
-        <w:spacing w:before="100" w:beforeAutospacing="1" w:after="100" w:afterAutospacing="1" w:line="240" w:lineRule="auto"/>
-        <w:rPr>
-          <w:rFonts w:ascii="Trebuchet MS" w:eastAsia="Times New Roman" w:hAnsi="Trebuchet MS" w:cs="Times New Roman"/>
-          <w:sz w:val="28"/>
-          <w:szCs w:val="28"/>
-          <w:lang w:eastAsia="en-IN"/>
-        </w:rPr>
-      </w:pPr>
-    </w:p>
-    <w:p>
-      <w:pPr>
-        <w:spacing w:before="100" w:beforeAutospacing="1" w:after="100" w:afterAutospacing="1" w:line="240" w:lineRule="auto"/>
-        <w:rPr>
-          <w:rFonts w:ascii="Trebuchet MS" w:eastAsia="Times New Roman" w:hAnsi="Trebuchet MS" w:cs="Times New Roman"/>
-          <w:sz w:val="28"/>
-          <w:szCs w:val="28"/>
-          <w:lang w:eastAsia="en-IN"/>
-        </w:rPr>
-      </w:pPr>
-    </w:p>
-    <w:p>
-      <w:pPr>
-        <w:spacing w:before="100" w:beforeAutospacing="1" w:after="100" w:afterAutospacing="1" w:line="240" w:lineRule="auto"/>
-        <w:rPr>
-          <w:rFonts w:ascii="Trebuchet MS" w:eastAsia="Times New Roman" w:hAnsi="Trebuchet MS" w:cs="Times New Roman"/>
-          <w:sz w:val="28"/>
-          <w:szCs w:val="28"/>
-          <w:lang w:eastAsia="en-IN"/>
-        </w:rPr>
-      </w:pPr>
-    </w:p>
-    <w:p>
-      <w:pPr>
-        <w:spacing w:before="100" w:beforeAutospacing="1" w:after="100" w:afterAutospacing="1" w:line="240" w:lineRule="auto"/>
-        <w:rPr>
-          <w:rFonts w:ascii="Trebuchet MS" w:eastAsia="Times New Roman" w:hAnsi="Trebuchet MS" w:cs="Times New Roman"/>
-          <w:sz w:val="28"/>
-          <w:szCs w:val="28"/>
-          <w:lang w:eastAsia="en-IN"/>
-        </w:rPr>
-      </w:pPr>
-    </w:p>
-    <w:p>
-      <w:pPr>
-        <w:spacing w:before="100" w:beforeAutospacing="1" w:after="100" w:afterAutospacing="1" w:line="240" w:lineRule="auto"/>
-        <w:rPr>
-          <w:rFonts w:ascii="Trebuchet MS" w:eastAsia="Times New Roman" w:hAnsi="Trebuchet MS" w:cs="Times New Roman"/>
-          <w:sz w:val="28"/>
-          <w:szCs w:val="28"/>
-          <w:lang w:eastAsia="en-IN"/>
-        </w:rPr>
-      </w:pPr>
     </w:p>
     <w:p>
       <w:pPr>
@@ -3903,6 +4710,7 @@
           <w:u w:val="single"/>
           <w:lang w:eastAsia="en-IN"/>
         </w:rPr>
+        <w:lastRenderedPageBreak/>
         <w:t>Methodology</w:t>
       </w:r>
     </w:p>
@@ -4593,8 +5401,9 @@
           <w:sz w:val="28"/>
           <w:szCs w:val="28"/>
         </w:rPr>
-        <w:t xml:space="preserve"> the raw network traffic file, such </w:t>
-      </w:r>
+        <w:t xml:space="preserve"> the raw network traffic file, such as a </w:t>
+      </w:r>
+      <w:proofErr w:type="spellStart"/>
       <w:r>
         <w:rPr>
           <w:rStyle w:val="pl-s"/>
@@ -4602,639 +5411,638 @@
           <w:sz w:val="28"/>
           <w:szCs w:val="28"/>
         </w:rPr>
+        <w:t>pcap</w:t>
+      </w:r>
+      <w:proofErr w:type="spellEnd"/>
+      <w:r>
+        <w:rPr>
+          <w:rStyle w:val="pl-s"/>
+          <w:rFonts w:ascii="Trebuchet MS" w:hAnsi="Trebuchet MS"/>
+          <w:sz w:val="28"/>
+          <w:szCs w:val="28"/>
+        </w:rPr>
+        <w:t xml:space="preserve"> file. It also includes a </w:t>
+      </w:r>
+      <w:r>
+        <w:rPr>
+          <w:rStyle w:val="pl-s"/>
+          <w:rFonts w:ascii="Trebuchet MS" w:hAnsi="Trebuchet MS"/>
+          <w:sz w:val="28"/>
+          <w:szCs w:val="28"/>
+        </w:rPr>
+        <w:t>user-defined class</w:t>
+      </w:r>
+      <w:r>
+        <w:rPr>
+          <w:rStyle w:val="pl-s"/>
+          <w:rFonts w:ascii="Trebuchet MS" w:hAnsi="Trebuchet MS"/>
+          <w:sz w:val="28"/>
+          <w:szCs w:val="28"/>
+        </w:rPr>
+        <w:t>,</w:t>
+      </w:r>
+      <w:r>
+        <w:rPr>
+          <w:rStyle w:val="pl-s"/>
+          <w:rFonts w:ascii="Trebuchet MS" w:hAnsi="Trebuchet MS"/>
+          <w:sz w:val="28"/>
+          <w:szCs w:val="28"/>
+        </w:rPr>
+        <w:t xml:space="preserve"> "Vendor</w:t>
+      </w:r>
+      <w:r>
+        <w:rPr>
+          <w:rStyle w:val="pl-s"/>
+          <w:rFonts w:ascii="Trebuchet MS" w:hAnsi="Trebuchet MS"/>
+          <w:sz w:val="28"/>
+          <w:szCs w:val="28"/>
+        </w:rPr>
+        <w:t>,</w:t>
+      </w:r>
+      <w:r>
+        <w:rPr>
+          <w:rStyle w:val="pl-s"/>
+          <w:rFonts w:ascii="Trebuchet MS" w:hAnsi="Trebuchet MS"/>
+          <w:sz w:val="28"/>
+          <w:szCs w:val="28"/>
+        </w:rPr>
+        <w:t xml:space="preserve">" </w:t>
+      </w:r>
+      <w:r>
+        <w:rPr>
+          <w:rStyle w:val="pl-s"/>
+          <w:rFonts w:ascii="Trebuchet MS" w:hAnsi="Trebuchet MS"/>
+          <w:sz w:val="28"/>
+          <w:szCs w:val="28"/>
+        </w:rPr>
+        <w:t xml:space="preserve">which stores the vendor information corresponding to a given OUI/Assignment. The vendor class </w:t>
+      </w:r>
+      <w:r>
+        <w:rPr>
+          <w:rStyle w:val="pl-s"/>
+          <w:rFonts w:ascii="Trebuchet MS" w:hAnsi="Trebuchet MS"/>
+          <w:sz w:val="28"/>
+          <w:szCs w:val="28"/>
+        </w:rPr>
+        <w:t>con</w:t>
+      </w:r>
+      <w:r>
+        <w:rPr>
+          <w:rStyle w:val="pl-s"/>
+          <w:rFonts w:ascii="Trebuchet MS" w:hAnsi="Trebuchet MS"/>
+          <w:sz w:val="28"/>
+          <w:szCs w:val="28"/>
+        </w:rPr>
+        <w:t>stitutes</w:t>
+      </w:r>
+      <w:r>
+        <w:rPr>
+          <w:rStyle w:val="pl-s"/>
+          <w:rFonts w:ascii="Trebuchet MS" w:hAnsi="Trebuchet MS"/>
+          <w:sz w:val="28"/>
+          <w:szCs w:val="28"/>
+        </w:rPr>
+        <w:t xml:space="preserve"> Address, Registry, Assignment, Organisation, (Physical) Address as </w:t>
+      </w:r>
+      <w:r>
+        <w:rPr>
+          <w:rStyle w:val="pl-s"/>
+          <w:rFonts w:ascii="Trebuchet MS" w:hAnsi="Trebuchet MS"/>
+          <w:sz w:val="28"/>
+          <w:szCs w:val="28"/>
+        </w:rPr>
+        <w:t>its</w:t>
+      </w:r>
+      <w:r>
+        <w:rPr>
+          <w:rStyle w:val="pl-s"/>
+          <w:rFonts w:ascii="Trebuchet MS" w:hAnsi="Trebuchet MS"/>
+          <w:sz w:val="28"/>
+          <w:szCs w:val="28"/>
+        </w:rPr>
+        <w:t xml:space="preserve"> members, </w:t>
+      </w:r>
+      <w:proofErr w:type="gramStart"/>
+      <w:r>
+        <w:rPr>
+          <w:rStyle w:val="pl-s"/>
+          <w:rFonts w:ascii="Trebuchet MS" w:hAnsi="Trebuchet MS"/>
+          <w:sz w:val="28"/>
+          <w:szCs w:val="28"/>
+        </w:rPr>
+        <w:t>similar to</w:t>
+      </w:r>
+      <w:proofErr w:type="gramEnd"/>
+      <w:r>
+        <w:rPr>
+          <w:rStyle w:val="pl-s"/>
+          <w:rFonts w:ascii="Trebuchet MS" w:hAnsi="Trebuchet MS"/>
+          <w:sz w:val="28"/>
+          <w:szCs w:val="28"/>
+        </w:rPr>
+        <w:t xml:space="preserve"> the entries of </w:t>
+      </w:r>
+      <w:proofErr w:type="spellStart"/>
+      <w:r>
+        <w:rPr>
+          <w:rStyle w:val="pl-s"/>
+          <w:rFonts w:ascii="Trebuchet MS" w:hAnsi="Trebuchet MS"/>
+          <w:sz w:val="28"/>
+          <w:szCs w:val="28"/>
+        </w:rPr>
+        <w:t>mac.db</w:t>
+      </w:r>
+      <w:proofErr w:type="spellEnd"/>
+      <w:r>
+        <w:rPr>
+          <w:rStyle w:val="pl-s"/>
+          <w:rFonts w:ascii="Trebuchet MS" w:hAnsi="Trebuchet MS"/>
+          <w:sz w:val="28"/>
+          <w:szCs w:val="28"/>
+        </w:rPr>
+        <w:t>.</w:t>
+      </w:r>
+    </w:p>
+    <w:p>
+      <w:pPr>
+        <w:spacing w:before="100" w:beforeAutospacing="1" w:after="100" w:afterAutospacing="1" w:line="240" w:lineRule="auto"/>
+        <w:rPr>
+          <w:rStyle w:val="pl-s"/>
+          <w:rFonts w:ascii="Trebuchet MS" w:hAnsi="Trebuchet MS"/>
+          <w:sz w:val="28"/>
+          <w:szCs w:val="28"/>
+        </w:rPr>
+      </w:pPr>
+      <w:r>
+        <w:rPr>
+          <w:rStyle w:val="pl-s"/>
+          <w:rFonts w:ascii="Trebuchet MS" w:hAnsi="Trebuchet MS"/>
+          <w:sz w:val="28"/>
+          <w:szCs w:val="28"/>
+        </w:rPr>
+        <w:t>When</w:t>
+      </w:r>
+      <w:r>
+        <w:rPr>
+          <w:rStyle w:val="pl-s"/>
+          <w:rFonts w:ascii="Trebuchet MS" w:hAnsi="Trebuchet MS"/>
+          <w:sz w:val="28"/>
+          <w:szCs w:val="28"/>
+        </w:rPr>
+        <w:t xml:space="preserve"> the main driver code</w:t>
+      </w:r>
+      <w:r>
+        <w:rPr>
+          <w:rStyle w:val="pl-s"/>
+          <w:rFonts w:ascii="Trebuchet MS" w:hAnsi="Trebuchet MS"/>
+          <w:sz w:val="28"/>
+          <w:szCs w:val="28"/>
+        </w:rPr>
+        <w:t xml:space="preserve"> app.py is executed,</w:t>
+      </w:r>
+      <w:r>
+        <w:rPr>
+          <w:rStyle w:val="pl-s"/>
+          <w:rFonts w:ascii="Trebuchet MS" w:hAnsi="Trebuchet MS"/>
+          <w:sz w:val="28"/>
+          <w:szCs w:val="28"/>
+        </w:rPr>
+        <w:t xml:space="preserve"> the user get</w:t>
+      </w:r>
+      <w:r>
+        <w:rPr>
+          <w:rStyle w:val="pl-s"/>
+          <w:rFonts w:ascii="Trebuchet MS" w:hAnsi="Trebuchet MS"/>
+          <w:sz w:val="28"/>
+          <w:szCs w:val="28"/>
+        </w:rPr>
+        <w:t>s</w:t>
+      </w:r>
+      <w:r>
+        <w:rPr>
+          <w:rStyle w:val="pl-s"/>
+          <w:rFonts w:ascii="Trebuchet MS" w:hAnsi="Trebuchet MS"/>
+          <w:sz w:val="28"/>
+          <w:szCs w:val="28"/>
+        </w:rPr>
+        <w:t xml:space="preserve"> a popup window to select the </w:t>
+      </w:r>
+      <w:proofErr w:type="spellStart"/>
+      <w:r>
+        <w:rPr>
+          <w:rStyle w:val="pl-s"/>
+          <w:rFonts w:ascii="Trebuchet MS" w:hAnsi="Trebuchet MS"/>
+          <w:sz w:val="28"/>
+          <w:szCs w:val="28"/>
+        </w:rPr>
+        <w:t>pcap</w:t>
+      </w:r>
+      <w:proofErr w:type="spellEnd"/>
+      <w:r>
+        <w:rPr>
+          <w:rStyle w:val="pl-s"/>
+          <w:rFonts w:ascii="Trebuchet MS" w:hAnsi="Trebuchet MS"/>
+          <w:sz w:val="28"/>
+          <w:szCs w:val="28"/>
+        </w:rPr>
+        <w:t xml:space="preserve"> file containing the captured ethernet/Bluetooth packets. The file contents </w:t>
+      </w:r>
+      <w:r>
+        <w:rPr>
+          <w:rStyle w:val="pl-s"/>
+          <w:rFonts w:ascii="Trebuchet MS" w:hAnsi="Trebuchet MS"/>
+          <w:sz w:val="28"/>
+          <w:szCs w:val="28"/>
+        </w:rPr>
+        <w:t>are</w:t>
+      </w:r>
+      <w:r>
+        <w:rPr>
+          <w:rStyle w:val="pl-s"/>
+          <w:rFonts w:ascii="Trebuchet MS" w:hAnsi="Trebuchet MS"/>
+          <w:sz w:val="28"/>
+          <w:szCs w:val="28"/>
+        </w:rPr>
+        <w:t xml:space="preserve"> then parsed using </w:t>
+      </w:r>
+      <w:proofErr w:type="spellStart"/>
+      <w:proofErr w:type="gramStart"/>
+      <w:r>
+        <w:rPr>
+          <w:rStyle w:val="pl-s"/>
+          <w:rFonts w:ascii="Trebuchet MS" w:hAnsi="Trebuchet MS"/>
+          <w:sz w:val="28"/>
+          <w:szCs w:val="28"/>
+        </w:rPr>
+        <w:t>scapy.rdcap</w:t>
+      </w:r>
+      <w:proofErr w:type="spellEnd"/>
+      <w:proofErr w:type="gramEnd"/>
+      <w:r>
+        <w:rPr>
+          <w:rStyle w:val="pl-s"/>
+          <w:rFonts w:ascii="Trebuchet MS" w:hAnsi="Trebuchet MS"/>
+          <w:sz w:val="28"/>
+          <w:szCs w:val="28"/>
+        </w:rPr>
+        <w:t>() function</w:t>
+      </w:r>
+      <w:r>
+        <w:rPr>
+          <w:rStyle w:val="pl-s"/>
+          <w:rFonts w:ascii="Trebuchet MS" w:hAnsi="Trebuchet MS"/>
+          <w:sz w:val="28"/>
+          <w:szCs w:val="28"/>
+        </w:rPr>
+        <w:t>,</w:t>
+      </w:r>
+      <w:r>
+        <w:rPr>
+          <w:rStyle w:val="pl-s"/>
+          <w:rFonts w:ascii="Trebuchet MS" w:hAnsi="Trebuchet MS"/>
+          <w:sz w:val="28"/>
+          <w:szCs w:val="28"/>
+        </w:rPr>
+        <w:t xml:space="preserve"> </w:t>
+      </w:r>
+      <w:r>
+        <w:rPr>
+          <w:rStyle w:val="pl-s"/>
+          <w:rFonts w:ascii="Trebuchet MS" w:hAnsi="Trebuchet MS"/>
+          <w:sz w:val="28"/>
+          <w:szCs w:val="28"/>
+        </w:rPr>
+        <w:t xml:space="preserve">which takes the file name of the chosen file as a parameter and returns a reader(stored in the variable </w:t>
+      </w:r>
+      <w:proofErr w:type="spellStart"/>
+      <w:r>
+        <w:rPr>
+          <w:rStyle w:val="pl-s"/>
+          <w:rFonts w:ascii="Trebuchet MS" w:hAnsi="Trebuchet MS"/>
+          <w:sz w:val="28"/>
+          <w:szCs w:val="28"/>
+        </w:rPr>
+        <w:t>pckts</w:t>
+      </w:r>
+      <w:proofErr w:type="spellEnd"/>
+      <w:r>
+        <w:rPr>
+          <w:rStyle w:val="pl-s"/>
+          <w:rFonts w:ascii="Trebuchet MS" w:hAnsi="Trebuchet MS"/>
+          <w:sz w:val="28"/>
+          <w:szCs w:val="28"/>
+        </w:rPr>
+        <w:t>) used to read the file's contents</w:t>
+      </w:r>
+      <w:r>
+        <w:rPr>
+          <w:rStyle w:val="pl-s"/>
+          <w:rFonts w:ascii="Trebuchet MS" w:hAnsi="Trebuchet MS"/>
+          <w:sz w:val="28"/>
+          <w:szCs w:val="28"/>
+        </w:rPr>
+        <w:t xml:space="preserve">. </w:t>
+      </w:r>
+      <w:r>
+        <w:rPr>
+          <w:rStyle w:val="pl-s"/>
+          <w:rFonts w:ascii="Trebuchet MS" w:hAnsi="Trebuchet MS"/>
+          <w:sz w:val="28"/>
+          <w:szCs w:val="28"/>
+        </w:rPr>
+        <w:t>We iterate through the contents (packets) of the file using a for loop, storing the information of a packet in a loop</w:t>
+      </w:r>
+      <w:r>
+        <w:rPr>
+          <w:rStyle w:val="pl-s"/>
+          <w:rFonts w:ascii="Trebuchet MS" w:hAnsi="Trebuchet MS"/>
+          <w:sz w:val="28"/>
+          <w:szCs w:val="28"/>
+        </w:rPr>
+        <w:t>/iteration</w:t>
+      </w:r>
+      <w:r>
+        <w:rPr>
+          <w:rStyle w:val="pl-s"/>
+          <w:rFonts w:ascii="Trebuchet MS" w:hAnsi="Trebuchet MS"/>
+          <w:sz w:val="28"/>
+          <w:szCs w:val="28"/>
+        </w:rPr>
+        <w:t xml:space="preserve"> </w:t>
+      </w:r>
+      <w:r>
+        <w:rPr>
+          <w:rStyle w:val="pl-s"/>
+          <w:rFonts w:ascii="Trebuchet MS" w:hAnsi="Trebuchet MS"/>
+          <w:sz w:val="28"/>
+          <w:szCs w:val="28"/>
+        </w:rPr>
+        <w:t>variable</w:t>
+      </w:r>
+      <w:r>
+        <w:rPr>
+          <w:rStyle w:val="pl-s"/>
+          <w:rFonts w:ascii="Trebuchet MS" w:hAnsi="Trebuchet MS"/>
+          <w:sz w:val="28"/>
+          <w:szCs w:val="28"/>
+        </w:rPr>
+        <w:t xml:space="preserve"> called</w:t>
+      </w:r>
+      <w:r>
+        <w:rPr>
+          <w:rStyle w:val="pl-s"/>
+          <w:rFonts w:ascii="Trebuchet MS" w:hAnsi="Trebuchet MS"/>
+          <w:sz w:val="28"/>
+          <w:szCs w:val="28"/>
+        </w:rPr>
+        <w:t xml:space="preserve"> </w:t>
+      </w:r>
+      <w:proofErr w:type="spellStart"/>
+      <w:r>
+        <w:rPr>
+          <w:rStyle w:val="pl-s"/>
+          <w:rFonts w:ascii="Trebuchet MS" w:hAnsi="Trebuchet MS"/>
+          <w:sz w:val="28"/>
+          <w:szCs w:val="28"/>
+        </w:rPr>
+        <w:t>pckt</w:t>
+      </w:r>
+      <w:proofErr w:type="spellEnd"/>
+      <w:r>
+        <w:rPr>
+          <w:rStyle w:val="pl-s"/>
+          <w:rFonts w:ascii="Trebuchet MS" w:hAnsi="Trebuchet MS"/>
+          <w:sz w:val="28"/>
+          <w:szCs w:val="28"/>
+        </w:rPr>
+        <w:t xml:space="preserve">. </w:t>
+      </w:r>
+      <w:r>
+        <w:rPr>
+          <w:rStyle w:val="pl-s"/>
+          <w:rFonts w:ascii="Trebuchet MS" w:hAnsi="Trebuchet MS"/>
+          <w:sz w:val="28"/>
+          <w:szCs w:val="28"/>
+        </w:rPr>
+        <w:t xml:space="preserve">The </w:t>
+      </w:r>
+      <w:r>
+        <w:rPr>
+          <w:rStyle w:val="pl-s"/>
+          <w:rFonts w:ascii="Trebuchet MS" w:hAnsi="Trebuchet MS"/>
+          <w:sz w:val="28"/>
+          <w:szCs w:val="28"/>
+        </w:rPr>
+        <w:t xml:space="preserve">mac address of each entry in </w:t>
+      </w:r>
+      <w:proofErr w:type="spellStart"/>
+      <w:r>
+        <w:rPr>
+          <w:rStyle w:val="pl-s"/>
+          <w:rFonts w:ascii="Trebuchet MS" w:hAnsi="Trebuchet MS"/>
+          <w:sz w:val="28"/>
+          <w:szCs w:val="28"/>
+        </w:rPr>
+        <w:t>pckts</w:t>
+      </w:r>
+      <w:proofErr w:type="spellEnd"/>
+      <w:r>
+        <w:rPr>
+          <w:rStyle w:val="pl-s"/>
+          <w:rFonts w:ascii="Trebuchet MS" w:hAnsi="Trebuchet MS"/>
+          <w:sz w:val="28"/>
+          <w:szCs w:val="28"/>
+        </w:rPr>
+        <w:t xml:space="preserve"> is extracted </w:t>
+      </w:r>
+      <w:r>
+        <w:rPr>
+          <w:rStyle w:val="pl-s"/>
+          <w:rFonts w:ascii="Trebuchet MS" w:hAnsi="Trebuchet MS"/>
+          <w:sz w:val="28"/>
+          <w:szCs w:val="28"/>
+        </w:rPr>
+        <w:t xml:space="preserve">by accessing the second </w:t>
+      </w:r>
+      <w:proofErr w:type="gramStart"/>
+      <w:r>
+        <w:rPr>
+          <w:rStyle w:val="pl-s"/>
+          <w:rFonts w:ascii="Trebuchet MS" w:hAnsi="Trebuchet MS"/>
+          <w:sz w:val="28"/>
+          <w:szCs w:val="28"/>
+        </w:rPr>
+        <w:t>layer(</w:t>
+      </w:r>
+      <w:proofErr w:type="gramEnd"/>
+      <w:r>
+        <w:rPr>
+          <w:rStyle w:val="pl-s"/>
+          <w:rFonts w:ascii="Trebuchet MS" w:hAnsi="Trebuchet MS"/>
+          <w:sz w:val="28"/>
+          <w:szCs w:val="28"/>
+        </w:rPr>
+        <w:t>Ethernet layer) of each packet</w:t>
+      </w:r>
+      <w:r>
+        <w:rPr>
+          <w:rStyle w:val="pl-s"/>
+          <w:rFonts w:ascii="Trebuchet MS" w:hAnsi="Trebuchet MS"/>
+          <w:sz w:val="28"/>
+          <w:szCs w:val="28"/>
+        </w:rPr>
+        <w:t>(</w:t>
+      </w:r>
+      <w:r>
+        <w:rPr>
+          <w:rStyle w:val="pl-s"/>
+          <w:rFonts w:ascii="Trebuchet MS" w:hAnsi="Trebuchet MS"/>
+          <w:sz w:val="28"/>
+          <w:szCs w:val="28"/>
+        </w:rPr>
+        <w:t>i.e.,</w:t>
+      </w:r>
+      <w:r>
+        <w:rPr>
+          <w:rStyle w:val="pl-s"/>
+          <w:rFonts w:ascii="Trebuchet MS" w:hAnsi="Trebuchet MS"/>
+          <w:sz w:val="28"/>
+          <w:szCs w:val="28"/>
+        </w:rPr>
+        <w:t xml:space="preserve"> </w:t>
+      </w:r>
+      <w:r>
+        <w:rPr>
+          <w:rStyle w:val="pl-s"/>
+          <w:rFonts w:ascii="Trebuchet MS" w:hAnsi="Trebuchet MS"/>
+          <w:sz w:val="28"/>
+          <w:szCs w:val="28"/>
+        </w:rPr>
+        <w:t xml:space="preserve">since </w:t>
+      </w:r>
+      <w:proofErr w:type="spellStart"/>
+      <w:r>
+        <w:rPr>
+          <w:rStyle w:val="pl-s"/>
+          <w:rFonts w:ascii="Trebuchet MS" w:hAnsi="Trebuchet MS"/>
+          <w:sz w:val="28"/>
+          <w:szCs w:val="28"/>
+        </w:rPr>
+        <w:t>pckt</w:t>
+      </w:r>
+      <w:proofErr w:type="spellEnd"/>
+      <w:r>
+        <w:rPr>
+          <w:rStyle w:val="pl-s"/>
+          <w:rFonts w:ascii="Trebuchet MS" w:hAnsi="Trebuchet MS"/>
+          <w:sz w:val="28"/>
+          <w:szCs w:val="28"/>
+        </w:rPr>
+        <w:t xml:space="preserve"> is the loop variable</w:t>
+      </w:r>
+      <w:r>
+        <w:rPr>
+          <w:rStyle w:val="pl-s"/>
+          <w:rFonts w:ascii="Trebuchet MS" w:hAnsi="Trebuchet MS"/>
+          <w:sz w:val="28"/>
+          <w:szCs w:val="28"/>
+        </w:rPr>
+        <w:t xml:space="preserve"> that corresponds to a single</w:t>
+      </w:r>
+      <w:r>
+        <w:rPr>
+          <w:rStyle w:val="pl-s"/>
+          <w:rFonts w:ascii="Trebuchet MS" w:hAnsi="Trebuchet MS"/>
+          <w:sz w:val="28"/>
+          <w:szCs w:val="28"/>
+        </w:rPr>
+        <w:t xml:space="preserve">, </w:t>
+      </w:r>
+      <w:r>
+        <w:rPr>
+          <w:rStyle w:val="pl-s"/>
+          <w:rFonts w:ascii="Trebuchet MS" w:hAnsi="Trebuchet MS"/>
+          <w:sz w:val="28"/>
+          <w:szCs w:val="28"/>
+        </w:rPr>
+        <w:t xml:space="preserve">we can access </w:t>
+      </w:r>
+      <w:r>
+        <w:rPr>
+          <w:rStyle w:val="pl-s"/>
+          <w:rFonts w:ascii="Trebuchet MS" w:hAnsi="Trebuchet MS"/>
+          <w:sz w:val="28"/>
+          <w:szCs w:val="28"/>
+        </w:rPr>
+        <w:t>mac address</w:t>
+      </w:r>
+      <w:r>
+        <w:rPr>
+          <w:rStyle w:val="pl-s"/>
+          <w:rFonts w:ascii="Trebuchet MS" w:hAnsi="Trebuchet MS"/>
+          <w:sz w:val="28"/>
+          <w:szCs w:val="28"/>
+        </w:rPr>
+        <w:t xml:space="preserve"> by reading the Ethernet layer and getting the source mac address, which is done as follows </w:t>
+      </w:r>
+      <w:proofErr w:type="spellStart"/>
+      <w:r>
+        <w:rPr>
+          <w:rStyle w:val="pl-s"/>
+          <w:rFonts w:ascii="Trebuchet MS" w:hAnsi="Trebuchet MS"/>
+          <w:sz w:val="28"/>
+          <w:szCs w:val="28"/>
+        </w:rPr>
+        <w:t>pckt</w:t>
+      </w:r>
+      <w:proofErr w:type="spellEnd"/>
+      <w:r>
+        <w:rPr>
+          <w:rStyle w:val="pl-s"/>
+          <w:rFonts w:ascii="Trebuchet MS" w:hAnsi="Trebuchet MS"/>
+          <w:sz w:val="28"/>
+          <w:szCs w:val="28"/>
+        </w:rPr>
+        <w:t>['Ethernet'].</w:t>
+      </w:r>
+      <w:proofErr w:type="spellStart"/>
+      <w:r>
+        <w:rPr>
+          <w:rStyle w:val="pl-s"/>
+          <w:rFonts w:ascii="Trebuchet MS" w:hAnsi="Trebuchet MS"/>
+          <w:sz w:val="28"/>
+          <w:szCs w:val="28"/>
+        </w:rPr>
+        <w:t>src</w:t>
+      </w:r>
+      <w:proofErr w:type="spellEnd"/>
+      <w:r>
+        <w:rPr>
+          <w:rStyle w:val="pl-s"/>
+          <w:rFonts w:ascii="Trebuchet MS" w:hAnsi="Trebuchet MS"/>
+          <w:sz w:val="28"/>
+          <w:szCs w:val="28"/>
+        </w:rPr>
+        <w:t xml:space="preserve"> ). </w:t>
+      </w:r>
+      <w:r>
+        <w:rPr>
+          <w:rStyle w:val="pl-s"/>
+          <w:rFonts w:ascii="Trebuchet MS" w:hAnsi="Trebuchet MS"/>
+          <w:sz w:val="28"/>
+          <w:szCs w:val="28"/>
+        </w:rPr>
+        <w:t xml:space="preserve">The extracted mac address is then formatted </w:t>
+      </w:r>
+      <w:r>
+        <w:rPr>
+          <w:rStyle w:val="pl-s"/>
+          <w:rFonts w:ascii="Trebuchet MS" w:hAnsi="Trebuchet MS"/>
+          <w:sz w:val="28"/>
+          <w:szCs w:val="28"/>
+        </w:rPr>
         <w:lastRenderedPageBreak/>
-        <w:t xml:space="preserve">as a </w:t>
-      </w:r>
-      <w:proofErr w:type="spellStart"/>
-      <w:r>
-        <w:rPr>
-          <w:rStyle w:val="pl-s"/>
-          <w:rFonts w:ascii="Trebuchet MS" w:hAnsi="Trebuchet MS"/>
-          <w:sz w:val="28"/>
-          <w:szCs w:val="28"/>
-        </w:rPr>
-        <w:t>pcap</w:t>
-      </w:r>
-      <w:proofErr w:type="spellEnd"/>
-      <w:r>
-        <w:rPr>
-          <w:rStyle w:val="pl-s"/>
-          <w:rFonts w:ascii="Trebuchet MS" w:hAnsi="Trebuchet MS"/>
-          <w:sz w:val="28"/>
-          <w:szCs w:val="28"/>
-        </w:rPr>
-        <w:t xml:space="preserve"> file. It also includes a </w:t>
-      </w:r>
-      <w:r>
-        <w:rPr>
-          <w:rStyle w:val="pl-s"/>
-          <w:rFonts w:ascii="Trebuchet MS" w:hAnsi="Trebuchet MS"/>
-          <w:sz w:val="28"/>
-          <w:szCs w:val="28"/>
-        </w:rPr>
-        <w:t>user-defined class</w:t>
-      </w:r>
-      <w:r>
-        <w:rPr>
-          <w:rStyle w:val="pl-s"/>
-          <w:rFonts w:ascii="Trebuchet MS" w:hAnsi="Trebuchet MS"/>
-          <w:sz w:val="28"/>
-          <w:szCs w:val="28"/>
-        </w:rPr>
-        <w:t>,</w:t>
-      </w:r>
-      <w:r>
-        <w:rPr>
-          <w:rStyle w:val="pl-s"/>
-          <w:rFonts w:ascii="Trebuchet MS" w:hAnsi="Trebuchet MS"/>
-          <w:sz w:val="28"/>
-          <w:szCs w:val="28"/>
-        </w:rPr>
-        <w:t xml:space="preserve"> "Vendor</w:t>
-      </w:r>
-      <w:r>
-        <w:rPr>
-          <w:rStyle w:val="pl-s"/>
-          <w:rFonts w:ascii="Trebuchet MS" w:hAnsi="Trebuchet MS"/>
-          <w:sz w:val="28"/>
-          <w:szCs w:val="28"/>
-        </w:rPr>
-        <w:t>,</w:t>
-      </w:r>
-      <w:r>
-        <w:rPr>
-          <w:rStyle w:val="pl-s"/>
-          <w:rFonts w:ascii="Trebuchet MS" w:hAnsi="Trebuchet MS"/>
-          <w:sz w:val="28"/>
-          <w:szCs w:val="28"/>
-        </w:rPr>
-        <w:t xml:space="preserve">" </w:t>
-      </w:r>
-      <w:r>
-        <w:rPr>
-          <w:rStyle w:val="pl-s"/>
-          <w:rFonts w:ascii="Trebuchet MS" w:hAnsi="Trebuchet MS"/>
-          <w:sz w:val="28"/>
-          <w:szCs w:val="28"/>
-        </w:rPr>
-        <w:t xml:space="preserve">which stores the vendor information corresponding to a given OUI/Assignment. The vendor class </w:t>
-      </w:r>
-      <w:r>
-        <w:rPr>
-          <w:rStyle w:val="pl-s"/>
-          <w:rFonts w:ascii="Trebuchet MS" w:hAnsi="Trebuchet MS"/>
-          <w:sz w:val="28"/>
-          <w:szCs w:val="28"/>
-        </w:rPr>
-        <w:t>con</w:t>
-      </w:r>
-      <w:r>
-        <w:rPr>
-          <w:rStyle w:val="pl-s"/>
-          <w:rFonts w:ascii="Trebuchet MS" w:hAnsi="Trebuchet MS"/>
-          <w:sz w:val="28"/>
-          <w:szCs w:val="28"/>
-        </w:rPr>
-        <w:t>stitutes</w:t>
-      </w:r>
-      <w:r>
-        <w:rPr>
-          <w:rStyle w:val="pl-s"/>
-          <w:rFonts w:ascii="Trebuchet MS" w:hAnsi="Trebuchet MS"/>
-          <w:sz w:val="28"/>
-          <w:szCs w:val="28"/>
-        </w:rPr>
-        <w:t xml:space="preserve"> Address, Registry, Assignment, Organisation, (Physical) Address as </w:t>
-      </w:r>
-      <w:r>
-        <w:rPr>
-          <w:rStyle w:val="pl-s"/>
-          <w:rFonts w:ascii="Trebuchet MS" w:hAnsi="Trebuchet MS"/>
-          <w:sz w:val="28"/>
-          <w:szCs w:val="28"/>
-        </w:rPr>
-        <w:t>its</w:t>
-      </w:r>
-      <w:r>
-        <w:rPr>
-          <w:rStyle w:val="pl-s"/>
-          <w:rFonts w:ascii="Trebuchet MS" w:hAnsi="Trebuchet MS"/>
-          <w:sz w:val="28"/>
-          <w:szCs w:val="28"/>
-        </w:rPr>
-        <w:t xml:space="preserve"> members, </w:t>
-      </w:r>
-      <w:proofErr w:type="gramStart"/>
-      <w:r>
-        <w:rPr>
-          <w:rStyle w:val="pl-s"/>
-          <w:rFonts w:ascii="Trebuchet MS" w:hAnsi="Trebuchet MS"/>
-          <w:sz w:val="28"/>
-          <w:szCs w:val="28"/>
-        </w:rPr>
-        <w:t>similar to</w:t>
-      </w:r>
-      <w:proofErr w:type="gramEnd"/>
-      <w:r>
-        <w:rPr>
-          <w:rStyle w:val="pl-s"/>
-          <w:rFonts w:ascii="Trebuchet MS" w:hAnsi="Trebuchet MS"/>
-          <w:sz w:val="28"/>
-          <w:szCs w:val="28"/>
-        </w:rPr>
-        <w:t xml:space="preserve"> the entries of </w:t>
-      </w:r>
-      <w:proofErr w:type="spellStart"/>
-      <w:r>
-        <w:rPr>
-          <w:rStyle w:val="pl-s"/>
-          <w:rFonts w:ascii="Trebuchet MS" w:hAnsi="Trebuchet MS"/>
-          <w:sz w:val="28"/>
-          <w:szCs w:val="28"/>
-        </w:rPr>
-        <w:t>mac.db</w:t>
-      </w:r>
-      <w:proofErr w:type="spellEnd"/>
-      <w:r>
-        <w:rPr>
-          <w:rStyle w:val="pl-s"/>
-          <w:rFonts w:ascii="Trebuchet MS" w:hAnsi="Trebuchet MS"/>
-          <w:sz w:val="28"/>
-          <w:szCs w:val="28"/>
-        </w:rPr>
-        <w:t>.</w:t>
-      </w:r>
-    </w:p>
-    <w:p>
-      <w:pPr>
-        <w:spacing w:before="100" w:beforeAutospacing="1" w:after="100" w:afterAutospacing="1" w:line="240" w:lineRule="auto"/>
-        <w:rPr>
-          <w:rStyle w:val="pl-s"/>
-          <w:rFonts w:ascii="Trebuchet MS" w:hAnsi="Trebuchet MS"/>
-          <w:sz w:val="28"/>
-          <w:szCs w:val="28"/>
-        </w:rPr>
-      </w:pPr>
-      <w:r>
-        <w:rPr>
-          <w:rStyle w:val="pl-s"/>
-          <w:rFonts w:ascii="Trebuchet MS" w:hAnsi="Trebuchet MS"/>
-          <w:sz w:val="28"/>
-          <w:szCs w:val="28"/>
-        </w:rPr>
-        <w:t>When</w:t>
-      </w:r>
-      <w:r>
-        <w:rPr>
-          <w:rStyle w:val="pl-s"/>
-          <w:rFonts w:ascii="Trebuchet MS" w:hAnsi="Trebuchet MS"/>
-          <w:sz w:val="28"/>
-          <w:szCs w:val="28"/>
-        </w:rPr>
-        <w:t xml:space="preserve"> the main driver code</w:t>
-      </w:r>
-      <w:r>
-        <w:rPr>
-          <w:rStyle w:val="pl-s"/>
-          <w:rFonts w:ascii="Trebuchet MS" w:hAnsi="Trebuchet MS"/>
-          <w:sz w:val="28"/>
-          <w:szCs w:val="28"/>
-        </w:rPr>
-        <w:t xml:space="preserve"> app.py is executed,</w:t>
-      </w:r>
-      <w:r>
-        <w:rPr>
-          <w:rStyle w:val="pl-s"/>
-          <w:rFonts w:ascii="Trebuchet MS" w:hAnsi="Trebuchet MS"/>
-          <w:sz w:val="28"/>
-          <w:szCs w:val="28"/>
-        </w:rPr>
-        <w:t xml:space="preserve"> the user get</w:t>
-      </w:r>
-      <w:r>
-        <w:rPr>
-          <w:rStyle w:val="pl-s"/>
-          <w:rFonts w:ascii="Trebuchet MS" w:hAnsi="Trebuchet MS"/>
-          <w:sz w:val="28"/>
-          <w:szCs w:val="28"/>
-        </w:rPr>
-        <w:t>s</w:t>
-      </w:r>
-      <w:r>
-        <w:rPr>
-          <w:rStyle w:val="pl-s"/>
-          <w:rFonts w:ascii="Trebuchet MS" w:hAnsi="Trebuchet MS"/>
-          <w:sz w:val="28"/>
-          <w:szCs w:val="28"/>
-        </w:rPr>
-        <w:t xml:space="preserve"> a popup window to select the </w:t>
-      </w:r>
-      <w:proofErr w:type="spellStart"/>
-      <w:r>
-        <w:rPr>
-          <w:rStyle w:val="pl-s"/>
-          <w:rFonts w:ascii="Trebuchet MS" w:hAnsi="Trebuchet MS"/>
-          <w:sz w:val="28"/>
-          <w:szCs w:val="28"/>
-        </w:rPr>
-        <w:t>pcap</w:t>
-      </w:r>
-      <w:proofErr w:type="spellEnd"/>
-      <w:r>
-        <w:rPr>
-          <w:rStyle w:val="pl-s"/>
-          <w:rFonts w:ascii="Trebuchet MS" w:hAnsi="Trebuchet MS"/>
-          <w:sz w:val="28"/>
-          <w:szCs w:val="28"/>
-        </w:rPr>
-        <w:t xml:space="preserve"> file containing the captured ethernet/Bluetooth packets. The file contents </w:t>
-      </w:r>
-      <w:r>
-        <w:rPr>
-          <w:rStyle w:val="pl-s"/>
-          <w:rFonts w:ascii="Trebuchet MS" w:hAnsi="Trebuchet MS"/>
-          <w:sz w:val="28"/>
-          <w:szCs w:val="28"/>
-        </w:rPr>
-        <w:t>are</w:t>
-      </w:r>
-      <w:r>
-        <w:rPr>
-          <w:rStyle w:val="pl-s"/>
-          <w:rFonts w:ascii="Trebuchet MS" w:hAnsi="Trebuchet MS"/>
-          <w:sz w:val="28"/>
-          <w:szCs w:val="28"/>
-        </w:rPr>
-        <w:t xml:space="preserve"> then parsed using </w:t>
-      </w:r>
-      <w:proofErr w:type="spellStart"/>
-      <w:proofErr w:type="gramStart"/>
-      <w:r>
-        <w:rPr>
-          <w:rStyle w:val="pl-s"/>
-          <w:rFonts w:ascii="Trebuchet MS" w:hAnsi="Trebuchet MS"/>
-          <w:sz w:val="28"/>
-          <w:szCs w:val="28"/>
-        </w:rPr>
-        <w:t>scapy.rdcap</w:t>
-      </w:r>
-      <w:proofErr w:type="spellEnd"/>
-      <w:proofErr w:type="gramEnd"/>
-      <w:r>
-        <w:rPr>
-          <w:rStyle w:val="pl-s"/>
-          <w:rFonts w:ascii="Trebuchet MS" w:hAnsi="Trebuchet MS"/>
-          <w:sz w:val="28"/>
-          <w:szCs w:val="28"/>
-        </w:rPr>
-        <w:t>() function</w:t>
-      </w:r>
-      <w:r>
-        <w:rPr>
-          <w:rStyle w:val="pl-s"/>
-          <w:rFonts w:ascii="Trebuchet MS" w:hAnsi="Trebuchet MS"/>
-          <w:sz w:val="28"/>
-          <w:szCs w:val="28"/>
-        </w:rPr>
-        <w:t>,</w:t>
-      </w:r>
-      <w:r>
-        <w:rPr>
-          <w:rStyle w:val="pl-s"/>
-          <w:rFonts w:ascii="Trebuchet MS" w:hAnsi="Trebuchet MS"/>
-          <w:sz w:val="28"/>
-          <w:szCs w:val="28"/>
-        </w:rPr>
-        <w:t xml:space="preserve"> </w:t>
-      </w:r>
-      <w:r>
-        <w:rPr>
-          <w:rStyle w:val="pl-s"/>
-          <w:rFonts w:ascii="Trebuchet MS" w:hAnsi="Trebuchet MS"/>
-          <w:sz w:val="28"/>
-          <w:szCs w:val="28"/>
-        </w:rPr>
-        <w:t xml:space="preserve">which takes the file name of the chosen file as a parameter and returns a reader(stored in the variable </w:t>
-      </w:r>
-      <w:proofErr w:type="spellStart"/>
-      <w:r>
-        <w:rPr>
-          <w:rStyle w:val="pl-s"/>
-          <w:rFonts w:ascii="Trebuchet MS" w:hAnsi="Trebuchet MS"/>
-          <w:sz w:val="28"/>
-          <w:szCs w:val="28"/>
-        </w:rPr>
-        <w:t>pckts</w:t>
-      </w:r>
-      <w:proofErr w:type="spellEnd"/>
-      <w:r>
-        <w:rPr>
-          <w:rStyle w:val="pl-s"/>
-          <w:rFonts w:ascii="Trebuchet MS" w:hAnsi="Trebuchet MS"/>
-          <w:sz w:val="28"/>
-          <w:szCs w:val="28"/>
-        </w:rPr>
-        <w:t>) used to read the file's contents</w:t>
-      </w:r>
-      <w:r>
-        <w:rPr>
-          <w:rStyle w:val="pl-s"/>
-          <w:rFonts w:ascii="Trebuchet MS" w:hAnsi="Trebuchet MS"/>
-          <w:sz w:val="28"/>
-          <w:szCs w:val="28"/>
-        </w:rPr>
-        <w:t xml:space="preserve">. </w:t>
-      </w:r>
-      <w:r>
-        <w:rPr>
-          <w:rStyle w:val="pl-s"/>
-          <w:rFonts w:ascii="Trebuchet MS" w:hAnsi="Trebuchet MS"/>
-          <w:sz w:val="28"/>
-          <w:szCs w:val="28"/>
-        </w:rPr>
-        <w:t>We iterate through the contents (packets) of the file using a for loop, storing the information of a packet in a loop</w:t>
-      </w:r>
-      <w:r>
-        <w:rPr>
-          <w:rStyle w:val="pl-s"/>
-          <w:rFonts w:ascii="Trebuchet MS" w:hAnsi="Trebuchet MS"/>
-          <w:sz w:val="28"/>
-          <w:szCs w:val="28"/>
-        </w:rPr>
-        <w:t>/iteration</w:t>
-      </w:r>
-      <w:r>
-        <w:rPr>
-          <w:rStyle w:val="pl-s"/>
-          <w:rFonts w:ascii="Trebuchet MS" w:hAnsi="Trebuchet MS"/>
-          <w:sz w:val="28"/>
-          <w:szCs w:val="28"/>
-        </w:rPr>
-        <w:t xml:space="preserve"> </w:t>
-      </w:r>
-      <w:r>
-        <w:rPr>
-          <w:rStyle w:val="pl-s"/>
-          <w:rFonts w:ascii="Trebuchet MS" w:hAnsi="Trebuchet MS"/>
-          <w:sz w:val="28"/>
-          <w:szCs w:val="28"/>
-        </w:rPr>
-        <w:t>variable</w:t>
-      </w:r>
-      <w:r>
-        <w:rPr>
-          <w:rStyle w:val="pl-s"/>
-          <w:rFonts w:ascii="Trebuchet MS" w:hAnsi="Trebuchet MS"/>
-          <w:sz w:val="28"/>
-          <w:szCs w:val="28"/>
-        </w:rPr>
-        <w:t xml:space="preserve"> called</w:t>
-      </w:r>
-      <w:r>
-        <w:rPr>
-          <w:rStyle w:val="pl-s"/>
-          <w:rFonts w:ascii="Trebuchet MS" w:hAnsi="Trebuchet MS"/>
-          <w:sz w:val="28"/>
-          <w:szCs w:val="28"/>
-        </w:rPr>
-        <w:t xml:space="preserve"> </w:t>
-      </w:r>
-      <w:proofErr w:type="spellStart"/>
-      <w:r>
-        <w:rPr>
-          <w:rStyle w:val="pl-s"/>
-          <w:rFonts w:ascii="Trebuchet MS" w:hAnsi="Trebuchet MS"/>
-          <w:sz w:val="28"/>
-          <w:szCs w:val="28"/>
-        </w:rPr>
-        <w:t>pckt</w:t>
-      </w:r>
-      <w:proofErr w:type="spellEnd"/>
-      <w:r>
-        <w:rPr>
-          <w:rStyle w:val="pl-s"/>
-          <w:rFonts w:ascii="Trebuchet MS" w:hAnsi="Trebuchet MS"/>
-          <w:sz w:val="28"/>
-          <w:szCs w:val="28"/>
-        </w:rPr>
-        <w:t xml:space="preserve">. </w:t>
-      </w:r>
-      <w:r>
-        <w:rPr>
-          <w:rStyle w:val="pl-s"/>
-          <w:rFonts w:ascii="Trebuchet MS" w:hAnsi="Trebuchet MS"/>
-          <w:sz w:val="28"/>
-          <w:szCs w:val="28"/>
-        </w:rPr>
-        <w:t xml:space="preserve">The </w:t>
-      </w:r>
-      <w:r>
-        <w:rPr>
-          <w:rStyle w:val="pl-s"/>
-          <w:rFonts w:ascii="Trebuchet MS" w:hAnsi="Trebuchet MS"/>
-          <w:sz w:val="28"/>
-          <w:szCs w:val="28"/>
-        </w:rPr>
-        <w:t xml:space="preserve">mac address of each entry in </w:t>
-      </w:r>
-      <w:proofErr w:type="spellStart"/>
-      <w:r>
-        <w:rPr>
-          <w:rStyle w:val="pl-s"/>
-          <w:rFonts w:ascii="Trebuchet MS" w:hAnsi="Trebuchet MS"/>
-          <w:sz w:val="28"/>
-          <w:szCs w:val="28"/>
-        </w:rPr>
-        <w:t>pckts</w:t>
-      </w:r>
-      <w:proofErr w:type="spellEnd"/>
-      <w:r>
-        <w:rPr>
-          <w:rStyle w:val="pl-s"/>
-          <w:rFonts w:ascii="Trebuchet MS" w:hAnsi="Trebuchet MS"/>
-          <w:sz w:val="28"/>
-          <w:szCs w:val="28"/>
-        </w:rPr>
-        <w:t xml:space="preserve"> is extracted </w:t>
-      </w:r>
-      <w:r>
-        <w:rPr>
-          <w:rStyle w:val="pl-s"/>
-          <w:rFonts w:ascii="Trebuchet MS" w:hAnsi="Trebuchet MS"/>
-          <w:sz w:val="28"/>
-          <w:szCs w:val="28"/>
-        </w:rPr>
-        <w:t xml:space="preserve">by accessing the second </w:t>
-      </w:r>
-      <w:proofErr w:type="gramStart"/>
-      <w:r>
-        <w:rPr>
-          <w:rStyle w:val="pl-s"/>
-          <w:rFonts w:ascii="Trebuchet MS" w:hAnsi="Trebuchet MS"/>
-          <w:sz w:val="28"/>
-          <w:szCs w:val="28"/>
-        </w:rPr>
-        <w:t>layer(</w:t>
-      </w:r>
-      <w:proofErr w:type="gramEnd"/>
-      <w:r>
-        <w:rPr>
-          <w:rStyle w:val="pl-s"/>
-          <w:rFonts w:ascii="Trebuchet MS" w:hAnsi="Trebuchet MS"/>
-          <w:sz w:val="28"/>
-          <w:szCs w:val="28"/>
-        </w:rPr>
-        <w:t>Ethernet layer) of each packet</w:t>
-      </w:r>
-      <w:r>
-        <w:rPr>
-          <w:rStyle w:val="pl-s"/>
-          <w:rFonts w:ascii="Trebuchet MS" w:hAnsi="Trebuchet MS"/>
-          <w:sz w:val="28"/>
-          <w:szCs w:val="28"/>
-        </w:rPr>
-        <w:t>(</w:t>
-      </w:r>
-      <w:r>
-        <w:rPr>
-          <w:rStyle w:val="pl-s"/>
-          <w:rFonts w:ascii="Trebuchet MS" w:hAnsi="Trebuchet MS"/>
-          <w:sz w:val="28"/>
-          <w:szCs w:val="28"/>
-        </w:rPr>
-        <w:t>i.e.,</w:t>
-      </w:r>
-      <w:r>
-        <w:rPr>
-          <w:rStyle w:val="pl-s"/>
-          <w:rFonts w:ascii="Trebuchet MS" w:hAnsi="Trebuchet MS"/>
-          <w:sz w:val="28"/>
-          <w:szCs w:val="28"/>
-        </w:rPr>
-        <w:t xml:space="preserve"> </w:t>
-      </w:r>
-      <w:r>
-        <w:rPr>
-          <w:rStyle w:val="pl-s"/>
-          <w:rFonts w:ascii="Trebuchet MS" w:hAnsi="Trebuchet MS"/>
-          <w:sz w:val="28"/>
-          <w:szCs w:val="28"/>
-        </w:rPr>
-        <w:t xml:space="preserve">since </w:t>
-      </w:r>
-      <w:proofErr w:type="spellStart"/>
-      <w:r>
-        <w:rPr>
-          <w:rStyle w:val="pl-s"/>
-          <w:rFonts w:ascii="Trebuchet MS" w:hAnsi="Trebuchet MS"/>
-          <w:sz w:val="28"/>
-          <w:szCs w:val="28"/>
-        </w:rPr>
-        <w:t>pckt</w:t>
-      </w:r>
-      <w:proofErr w:type="spellEnd"/>
-      <w:r>
-        <w:rPr>
-          <w:rStyle w:val="pl-s"/>
-          <w:rFonts w:ascii="Trebuchet MS" w:hAnsi="Trebuchet MS"/>
-          <w:sz w:val="28"/>
-          <w:szCs w:val="28"/>
-        </w:rPr>
-        <w:t xml:space="preserve"> is the loop variable</w:t>
-      </w:r>
-      <w:r>
-        <w:rPr>
-          <w:rStyle w:val="pl-s"/>
-          <w:rFonts w:ascii="Trebuchet MS" w:hAnsi="Trebuchet MS"/>
-          <w:sz w:val="28"/>
-          <w:szCs w:val="28"/>
-        </w:rPr>
-        <w:t xml:space="preserve"> that corresponds to a single</w:t>
-      </w:r>
-      <w:r>
-        <w:rPr>
-          <w:rStyle w:val="pl-s"/>
-          <w:rFonts w:ascii="Trebuchet MS" w:hAnsi="Trebuchet MS"/>
-          <w:sz w:val="28"/>
-          <w:szCs w:val="28"/>
-        </w:rPr>
-        <w:t xml:space="preserve">, </w:t>
-      </w:r>
-      <w:r>
-        <w:rPr>
-          <w:rStyle w:val="pl-s"/>
-          <w:rFonts w:ascii="Trebuchet MS" w:hAnsi="Trebuchet MS"/>
-          <w:sz w:val="28"/>
-          <w:szCs w:val="28"/>
-        </w:rPr>
-        <w:t xml:space="preserve">we can access </w:t>
-      </w:r>
-      <w:r>
-        <w:rPr>
-          <w:rStyle w:val="pl-s"/>
-          <w:rFonts w:ascii="Trebuchet MS" w:hAnsi="Trebuchet MS"/>
-          <w:sz w:val="28"/>
-          <w:szCs w:val="28"/>
-        </w:rPr>
-        <w:t>mac address</w:t>
-      </w:r>
-      <w:r>
-        <w:rPr>
-          <w:rStyle w:val="pl-s"/>
-          <w:rFonts w:ascii="Trebuchet MS" w:hAnsi="Trebuchet MS"/>
-          <w:sz w:val="28"/>
-          <w:szCs w:val="28"/>
-        </w:rPr>
-        <w:t xml:space="preserve"> by reading the Ethernet layer and getting the source mac address, which is done as follows </w:t>
-      </w:r>
-      <w:proofErr w:type="spellStart"/>
-      <w:r>
-        <w:rPr>
-          <w:rStyle w:val="pl-s"/>
-          <w:rFonts w:ascii="Trebuchet MS" w:hAnsi="Trebuchet MS"/>
-          <w:sz w:val="28"/>
-          <w:szCs w:val="28"/>
-        </w:rPr>
-        <w:t>pckt</w:t>
-      </w:r>
-      <w:proofErr w:type="spellEnd"/>
-      <w:r>
-        <w:rPr>
-          <w:rStyle w:val="pl-s"/>
-          <w:rFonts w:ascii="Trebuchet MS" w:hAnsi="Trebuchet MS"/>
-          <w:sz w:val="28"/>
-          <w:szCs w:val="28"/>
-        </w:rPr>
-        <w:t>['Ethernet'].</w:t>
-      </w:r>
-      <w:proofErr w:type="spellStart"/>
-      <w:r>
-        <w:rPr>
-          <w:rStyle w:val="pl-s"/>
-          <w:rFonts w:ascii="Trebuchet MS" w:hAnsi="Trebuchet MS"/>
-          <w:sz w:val="28"/>
-          <w:szCs w:val="28"/>
-        </w:rPr>
-        <w:t>src</w:t>
-      </w:r>
-      <w:proofErr w:type="spellEnd"/>
-      <w:r>
-        <w:rPr>
-          <w:rStyle w:val="pl-s"/>
-          <w:rFonts w:ascii="Trebuchet MS" w:hAnsi="Trebuchet MS"/>
-          <w:sz w:val="28"/>
-          <w:szCs w:val="28"/>
-        </w:rPr>
-        <w:t xml:space="preserve"> ). </w:t>
-      </w:r>
-      <w:r>
-        <w:rPr>
-          <w:rStyle w:val="pl-s"/>
-          <w:rFonts w:ascii="Trebuchet MS" w:hAnsi="Trebuchet MS"/>
-          <w:sz w:val="28"/>
-          <w:szCs w:val="28"/>
-        </w:rPr>
-        <w:t xml:space="preserve">The extracted mac address is then formatted properly by passing it to the function </w:t>
+        <w:t xml:space="preserve">properly by passing it to the function </w:t>
       </w:r>
       <w:proofErr w:type="spellStart"/>
       <w:r>
@@ -5883,11 +6691,7 @@
           <w:u w:val="single"/>
         </w:rPr>
       </w:pPr>
-    </w:p>
-    <w:p>
-      <w:pPr>
-        <w:spacing w:before="100" w:beforeAutospacing="1" w:after="100" w:afterAutospacing="1" w:line="240" w:lineRule="auto"/>
-        <w:jc w:val="center"/>
+      <w:r>
         <w:rPr>
           <w:rFonts w:ascii="Trebuchet MS" w:hAnsi="Trebuchet MS"/>
           <w:b/>
@@ -5896,7 +6700,9 @@
           <w:szCs w:val="52"/>
           <w:u w:val="single"/>
         </w:rPr>
-      </w:pPr>
+        <w:lastRenderedPageBreak/>
+        <w:t>Program Screenshots</w:t>
+      </w:r>
     </w:p>
     <w:p>
       <w:pPr>
@@ -5915,59 +6721,6 @@
     <w:p>
       <w:pPr>
         <w:spacing w:before="100" w:beforeAutospacing="1" w:after="100" w:afterAutospacing="1" w:line="240" w:lineRule="auto"/>
-        <w:jc w:val="center"/>
-        <w:rPr>
-          <w:rFonts w:ascii="Trebuchet MS" w:hAnsi="Trebuchet MS"/>
-          <w:b/>
-          <w:bCs/>
-          <w:sz w:val="52"/>
-          <w:szCs w:val="52"/>
-          <w:u w:val="single"/>
-        </w:rPr>
-      </w:pPr>
-    </w:p>
-    <w:p>
-      <w:pPr>
-        <w:spacing w:before="100" w:beforeAutospacing="1" w:after="100" w:afterAutospacing="1" w:line="240" w:lineRule="auto"/>
-        <w:jc w:val="center"/>
-        <w:rPr>
-          <w:rFonts w:ascii="Trebuchet MS" w:hAnsi="Trebuchet MS"/>
-          <w:b/>
-          <w:bCs/>
-          <w:sz w:val="52"/>
-          <w:szCs w:val="52"/>
-          <w:u w:val="single"/>
-        </w:rPr>
-      </w:pPr>
-      <w:r>
-        <w:rPr>
-          <w:rFonts w:ascii="Trebuchet MS" w:hAnsi="Trebuchet MS"/>
-          <w:b/>
-          <w:bCs/>
-          <w:sz w:val="52"/>
-          <w:szCs w:val="52"/>
-          <w:u w:val="single"/>
-        </w:rPr>
-        <w:t>Program Screenshots</w:t>
-      </w:r>
-    </w:p>
-    <w:p>
-      <w:pPr>
-        <w:spacing w:before="100" w:beforeAutospacing="1" w:after="100" w:afterAutospacing="1" w:line="240" w:lineRule="auto"/>
-        <w:jc w:val="center"/>
-        <w:rPr>
-          <w:rFonts w:ascii="Trebuchet MS" w:hAnsi="Trebuchet MS"/>
-          <w:b/>
-          <w:bCs/>
-          <w:sz w:val="52"/>
-          <w:szCs w:val="52"/>
-          <w:u w:val="single"/>
-        </w:rPr>
-      </w:pPr>
-    </w:p>
-    <w:p>
-      <w:pPr>
-        <w:spacing w:before="100" w:beforeAutospacing="1" w:after="100" w:afterAutospacing="1" w:line="240" w:lineRule="auto"/>
         <w:rPr>
           <w:rFonts w:ascii="Trebuchet MS" w:hAnsi="Trebuchet MS"/>
           <w:sz w:val="28"/>
@@ -6017,7 +6770,6 @@
           <w:sz w:val="28"/>
           <w:szCs w:val="28"/>
         </w:rPr>
-        <w:lastRenderedPageBreak/>
         <w:drawing>
           <wp:inline distT="0" distB="0" distL="0" distR="0" wp14:anchorId="76932D1D" wp14:editId="4824B281">
             <wp:extent cx="5731510" cy="4179570"/>
@@ -6159,6 +6911,7 @@
           <w:sz w:val="28"/>
           <w:szCs w:val="28"/>
         </w:rPr>
+        <w:lastRenderedPageBreak/>
         <w:t>Executing the command</w:t>
       </w:r>
     </w:p>
@@ -6280,7 +7033,6 @@
           <w:sz w:val="28"/>
           <w:szCs w:val="28"/>
         </w:rPr>
-        <w:lastRenderedPageBreak/>
         <w:drawing>
           <wp:inline distT="0" distB="0" distL="0" distR="0" wp14:anchorId="58505134" wp14:editId="67EAD786">
             <wp:extent cx="5731510" cy="2974975"/>
@@ -6451,6 +7203,7 @@
           <w:sz w:val="28"/>
           <w:szCs w:val="28"/>
         </w:rPr>
+        <w:lastRenderedPageBreak/>
         <w:drawing>
           <wp:inline distT="0" distB="0" distL="0" distR="0" wp14:anchorId="78FB5B9E" wp14:editId="56BD6B24">
             <wp:extent cx="5720080" cy="3072765"/>
@@ -6556,6 +7309,126 @@
     <w:p>
       <w:pPr>
         <w:spacing w:before="100" w:beforeAutospacing="1" w:after="100" w:afterAutospacing="1" w:line="240" w:lineRule="auto"/>
+        <w:rPr>
+          <w:rFonts w:ascii="Trebuchet MS" w:hAnsi="Trebuchet MS"/>
+          <w:sz w:val="28"/>
+          <w:szCs w:val="28"/>
+        </w:rPr>
+      </w:pPr>
+    </w:p>
+    <w:p>
+      <w:pPr>
+        <w:spacing w:before="100" w:beforeAutospacing="1" w:after="100" w:afterAutospacing="1" w:line="240" w:lineRule="auto"/>
+        <w:rPr>
+          <w:rFonts w:ascii="Trebuchet MS" w:hAnsi="Trebuchet MS"/>
+          <w:sz w:val="28"/>
+          <w:szCs w:val="28"/>
+        </w:rPr>
+      </w:pPr>
+    </w:p>
+    <w:p>
+      <w:pPr>
+        <w:spacing w:before="100" w:beforeAutospacing="1" w:after="100" w:afterAutospacing="1" w:line="240" w:lineRule="auto"/>
+        <w:rPr>
+          <w:rFonts w:ascii="Trebuchet MS" w:hAnsi="Trebuchet MS"/>
+          <w:sz w:val="28"/>
+          <w:szCs w:val="28"/>
+        </w:rPr>
+      </w:pPr>
+    </w:p>
+    <w:p>
+      <w:pPr>
+        <w:spacing w:before="100" w:beforeAutospacing="1" w:after="100" w:afterAutospacing="1" w:line="240" w:lineRule="auto"/>
+        <w:rPr>
+          <w:rFonts w:ascii="Trebuchet MS" w:hAnsi="Trebuchet MS"/>
+          <w:sz w:val="28"/>
+          <w:szCs w:val="28"/>
+        </w:rPr>
+      </w:pPr>
+    </w:p>
+    <w:p>
+      <w:pPr>
+        <w:spacing w:before="100" w:beforeAutospacing="1" w:after="100" w:afterAutospacing="1" w:line="240" w:lineRule="auto"/>
+        <w:rPr>
+          <w:rFonts w:ascii="Trebuchet MS" w:hAnsi="Trebuchet MS"/>
+          <w:sz w:val="28"/>
+          <w:szCs w:val="28"/>
+        </w:rPr>
+      </w:pPr>
+    </w:p>
+    <w:p>
+      <w:pPr>
+        <w:spacing w:before="100" w:beforeAutospacing="1" w:after="100" w:afterAutospacing="1" w:line="240" w:lineRule="auto"/>
+        <w:rPr>
+          <w:rFonts w:ascii="Trebuchet MS" w:hAnsi="Trebuchet MS"/>
+          <w:sz w:val="28"/>
+          <w:szCs w:val="28"/>
+        </w:rPr>
+      </w:pPr>
+    </w:p>
+    <w:p>
+      <w:pPr>
+        <w:spacing w:before="100" w:beforeAutospacing="1" w:after="100" w:afterAutospacing="1" w:line="240" w:lineRule="auto"/>
+        <w:rPr>
+          <w:rFonts w:ascii="Trebuchet MS" w:hAnsi="Trebuchet MS"/>
+          <w:sz w:val="28"/>
+          <w:szCs w:val="28"/>
+        </w:rPr>
+      </w:pPr>
+    </w:p>
+    <w:p>
+      <w:pPr>
+        <w:spacing w:before="100" w:beforeAutospacing="1" w:after="100" w:afterAutospacing="1" w:line="240" w:lineRule="auto"/>
+        <w:rPr>
+          <w:rFonts w:ascii="Trebuchet MS" w:hAnsi="Trebuchet MS"/>
+          <w:sz w:val="28"/>
+          <w:szCs w:val="28"/>
+        </w:rPr>
+      </w:pPr>
+    </w:p>
+    <w:p>
+      <w:pPr>
+        <w:spacing w:before="100" w:beforeAutospacing="1" w:after="100" w:afterAutospacing="1" w:line="240" w:lineRule="auto"/>
+        <w:rPr>
+          <w:rFonts w:ascii="Trebuchet MS" w:hAnsi="Trebuchet MS"/>
+          <w:sz w:val="28"/>
+          <w:szCs w:val="28"/>
+        </w:rPr>
+      </w:pPr>
+    </w:p>
+    <w:p>
+      <w:pPr>
+        <w:spacing w:before="100" w:beforeAutospacing="1" w:after="100" w:afterAutospacing="1" w:line="240" w:lineRule="auto"/>
+        <w:rPr>
+          <w:rFonts w:ascii="Trebuchet MS" w:hAnsi="Trebuchet MS"/>
+          <w:sz w:val="28"/>
+          <w:szCs w:val="28"/>
+        </w:rPr>
+      </w:pPr>
+    </w:p>
+    <w:p>
+      <w:pPr>
+        <w:spacing w:before="100" w:beforeAutospacing="1" w:after="100" w:afterAutospacing="1" w:line="240" w:lineRule="auto"/>
+        <w:rPr>
+          <w:rFonts w:ascii="Trebuchet MS" w:hAnsi="Trebuchet MS"/>
+          <w:sz w:val="28"/>
+          <w:szCs w:val="28"/>
+        </w:rPr>
+      </w:pPr>
+    </w:p>
+    <w:p>
+      <w:pPr>
+        <w:spacing w:before="100" w:beforeAutospacing="1" w:after="100" w:afterAutospacing="1" w:line="240" w:lineRule="auto"/>
+        <w:rPr>
+          <w:rFonts w:ascii="Trebuchet MS" w:hAnsi="Trebuchet MS"/>
+          <w:sz w:val="28"/>
+          <w:szCs w:val="28"/>
+        </w:rPr>
+      </w:pPr>
+    </w:p>
+    <w:p>
+      <w:pPr>
+        <w:spacing w:before="100" w:beforeAutospacing="1" w:after="100" w:afterAutospacing="1" w:line="240" w:lineRule="auto"/>
         <w:jc w:val="center"/>
         <w:rPr>
           <w:rFonts w:ascii="Trebuchet MS" w:hAnsi="Trebuchet MS"/>
@@ -11683,7 +12556,65 @@
         </w:rPr>
       </w:pPr>
     </w:p>
-    <w:p/>
+    <w:p>
+      <w:pPr>
+        <w:spacing w:before="100" w:beforeAutospacing="1" w:after="100" w:afterAutospacing="1" w:line="240" w:lineRule="auto"/>
+        <w:rPr>
+          <w:rFonts w:ascii="Trebuchet MS" w:hAnsi="Trebuchet MS"/>
+          <w:sz w:val="28"/>
+          <w:szCs w:val="28"/>
+        </w:rPr>
+      </w:pPr>
+    </w:p>
+    <w:p>
+      <w:pPr>
+        <w:spacing w:before="100" w:beforeAutospacing="1" w:after="100" w:afterAutospacing="1" w:line="240" w:lineRule="auto"/>
+        <w:rPr>
+          <w:rFonts w:ascii="Trebuchet MS" w:hAnsi="Trebuchet MS"/>
+          <w:sz w:val="28"/>
+          <w:szCs w:val="28"/>
+        </w:rPr>
+      </w:pPr>
+    </w:p>
+    <w:p>
+      <w:pPr>
+        <w:spacing w:before="100" w:beforeAutospacing="1" w:after="100" w:afterAutospacing="1" w:line="240" w:lineRule="auto"/>
+        <w:rPr>
+          <w:rFonts w:ascii="Trebuchet MS" w:hAnsi="Trebuchet MS"/>
+          <w:sz w:val="28"/>
+          <w:szCs w:val="28"/>
+        </w:rPr>
+      </w:pPr>
+    </w:p>
+    <w:p>
+      <w:pPr>
+        <w:spacing w:before="100" w:beforeAutospacing="1" w:after="100" w:afterAutospacing="1" w:line="240" w:lineRule="auto"/>
+        <w:rPr>
+          <w:rFonts w:ascii="Trebuchet MS" w:hAnsi="Trebuchet MS"/>
+          <w:sz w:val="28"/>
+          <w:szCs w:val="28"/>
+        </w:rPr>
+      </w:pPr>
+    </w:p>
+    <w:p>
+      <w:pPr>
+        <w:spacing w:before="100" w:beforeAutospacing="1" w:after="100" w:afterAutospacing="1" w:line="240" w:lineRule="auto"/>
+        <w:rPr>
+          <w:rFonts w:ascii="Trebuchet MS" w:hAnsi="Trebuchet MS"/>
+          <w:sz w:val="28"/>
+          <w:szCs w:val="28"/>
+        </w:rPr>
+      </w:pPr>
+    </w:p>
+    <w:p>
+      <w:pPr>
+        <w:rPr>
+          <w:rFonts w:ascii="Trebuchet MS" w:hAnsi="Trebuchet MS"/>
+          <w:sz w:val="28"/>
+          <w:szCs w:val="28"/>
+        </w:rPr>
+      </w:pPr>
+    </w:p>
     <w:sectPr>
       <w:pgSz w:w="11906" w:h="16838"/>
       <w:pgMar w:top="1440" w:right="1440" w:bottom="1440" w:left="1440" w:header="708" w:footer="708" w:gutter="0"/>
@@ -12595,6 +13526,25 @@
       <w:shd w:val="clear" w:color="auto" w:fill="E1DFDD"/>
     </w:rPr>
   </w:style>
+  <w:style w:type="paragraph" w:customStyle="1" w:styleId="paragraph">
+    <w:name w:val="paragraph"/>
+    <w:basedOn w:val="Normal"/>
+    <w:rsid w:val="00B36225"/>
+    <w:pPr>
+      <w:spacing w:before="100" w:beforeAutospacing="1" w:after="100" w:afterAutospacing="1" w:line="240" w:lineRule="auto"/>
+    </w:pPr>
+    <w:rPr>
+      <w:rFonts w:ascii="Times New Roman" w:eastAsia="Times New Roman" w:hAnsi="Times New Roman" w:cs="Times New Roman"/>
+      <w:sz w:val="24"/>
+      <w:szCs w:val="24"/>
+      <w:lang w:eastAsia="en-IN"/>
+    </w:rPr>
+  </w:style>
+  <w:style w:type="character" w:customStyle="1" w:styleId="tabchar">
+    <w:name w:val="tabchar"/>
+    <w:basedOn w:val="DefaultParagraphFont"/>
+    <w:rsid w:val="00B36225"/>
+  </w:style>
 </w:styles>
 </file>
 

</xml_diff>